<commit_message>
2023-March-06 update. Template has been filled and commited to GitHub
</commit_message>
<xml_diff>
--- a/Capstone_Project_Proposal_Template.docx
+++ b/Capstone_Project_Proposal_Template.docx
@@ -1,61 +1,38 @@
 
 <file path=word/document.xml><?xml version="1.0" encoding="utf-8"?>
-<w:document xmlns:mc="http://schemas.openxmlformats.org/markup-compatibility/2006" xmlns:o="urn:schemas-microsoft-com:office:office" xmlns:r="http://schemas.openxmlformats.org/officeDocument/2006/relationships" xmlns:m="http://schemas.openxmlformats.org/officeDocument/2006/math" xmlns:v="urn:schemas-microsoft-com:vml" xmlns:wp="http://schemas.openxmlformats.org/drawingml/2006/wordprocessingDrawing" xmlns:w10="urn:schemas-microsoft-com:office:word" xmlns:w="http://schemas.openxmlformats.org/wordprocessingml/2006/main" xmlns:wne="http://schemas.microsoft.com/office/word/2006/wordml" xmlns:sl="http://schemas.openxmlformats.org/schemaLibrary/2006/main" xmlns:a="http://schemas.openxmlformats.org/drawingml/2006/main" xmlns:pic="http://schemas.openxmlformats.org/drawingml/2006/picture" xmlns:c="http://schemas.openxmlformats.org/drawingml/2006/chart" xmlns:lc="http://schemas.openxmlformats.org/drawingml/2006/lockedCanvas" xmlns:dgm="http://schemas.openxmlformats.org/drawingml/2006/diagram" xmlns:wps="http://schemas.microsoft.com/office/word/2010/wordprocessingShape" xmlns:wpg="http://schemas.microsoft.com/office/word/2010/wordprocessingGroup" xmlns:w14="http://schemas.microsoft.com/office/word/2010/wordml" xmlns:w15="http://schemas.microsoft.com/office/word/2012/wordml">
+<w:document xmlns:wpc="http://schemas.microsoft.com/office/word/2010/wordprocessingCanvas" xmlns:cx="http://schemas.microsoft.com/office/drawing/2014/chartex" xmlns:cx1="http://schemas.microsoft.com/office/drawing/2015/9/8/chartex" xmlns:cx2="http://schemas.microsoft.com/office/drawing/2015/10/21/chartex" xmlns:cx3="http://schemas.microsoft.com/office/drawing/2016/5/9/chartex" xmlns:cx4="http://schemas.microsoft.com/office/drawing/2016/5/10/chartex" xmlns:cx5="http://schemas.microsoft.com/office/drawing/2016/5/11/chartex" xmlns:cx6="http://schemas.microsoft.com/office/drawing/2016/5/12/chartex" xmlns:cx7="http://schemas.microsoft.com/office/drawing/2016/5/13/chartex" xmlns:cx8="http://schemas.microsoft.com/office/drawing/2016/5/14/chartex" xmlns:mc="http://schemas.openxmlformats.org/markup-compatibility/2006" xmlns:aink="http://schemas.microsoft.com/office/drawing/2016/ink" xmlns:am3d="http://schemas.microsoft.com/office/drawing/2017/model3d" xmlns:o="urn:schemas-microsoft-com:office:office" xmlns:r="http://schemas.openxmlformats.org/officeDocument/2006/relationships" xmlns:m="http://schemas.openxmlformats.org/officeDocument/2006/math" xmlns:v="urn:schemas-microsoft-com:vml" xmlns:wp14="http://schemas.microsoft.com/office/word/2010/wordprocessingDrawing" xmlns:wp="http://schemas.openxmlformats.org/drawingml/2006/wordprocessingDrawing" xmlns:w10="urn:schemas-microsoft-com:office:word" xmlns:w="http://schemas.openxmlformats.org/wordprocessingml/2006/main" xmlns:w14="http://schemas.microsoft.com/office/word/2010/wordml" xmlns:w15="http://schemas.microsoft.com/office/word/2012/wordml" xmlns:w16cex="http://schemas.microsoft.com/office/word/2018/wordml/cex" xmlns:w16cid="http://schemas.microsoft.com/office/word/2016/wordml/cid" xmlns:w16="http://schemas.microsoft.com/office/word/2018/wordml" xmlns:w16sdtdh="http://schemas.microsoft.com/office/word/2020/wordml/sdtdatahash" xmlns:w16se="http://schemas.microsoft.com/office/word/2015/wordml/symex" xmlns:wpg="http://schemas.microsoft.com/office/word/2010/wordprocessingGroup" xmlns:wpi="http://schemas.microsoft.com/office/word/2010/wordprocessingInk" xmlns:wne="http://schemas.microsoft.com/office/word/2006/wordml" xmlns:wps="http://schemas.microsoft.com/office/word/2010/wordprocessingShape" mc:Ignorable="w14 w15 w16se w16cid w16 w16cex w16sdtdh wp14">
   <w:body>
     <w:p>
       <w:pPr>
         <w:pStyle w:val="Title"/>
-        <w:pageBreakBefore w:val="0"/>
-        <w:rPr/>
-      </w:pPr>
-      <w:bookmarkStart w:colFirst="0" w:colLast="0" w:name="_tnyq7jvrtq2n" w:id="0"/>
+        <w:spacing w:line="360" w:lineRule="auto"/>
+        <w:jc w:val="center"/>
+      </w:pPr>
+      <w:bookmarkStart w:id="0" w:name="_tnyq7jvrtq2n" w:colFirst="0" w:colLast="0"/>
       <w:bookmarkEnd w:id="0"/>
       <w:r>
-        <w:rPr>
-          <w:rtl w:val="0"/>
-        </w:rPr>
-        <w:t xml:space="preserve">Capstone Project Proposal Template</w:t>
-      </w:r>
-    </w:p>
-    <w:p>
-      <w:pPr>
-        <w:rPr/>
-      </w:pPr>
-      <w:r>
-        <w:rPr>
-          <w:rtl w:val="0"/>
-        </w:rPr>
-      </w:r>
-    </w:p>
-    <w:p>
-      <w:pPr>
-        <w:rPr>
-          <w:i w:val="1"/>
-        </w:rPr>
-      </w:pPr>
-      <w:r>
-        <w:rPr>
-          <w:b w:val="1"/>
-          <w:rtl w:val="0"/>
-        </w:rPr>
-        <w:t xml:space="preserve">Notes:</w:t>
-      </w:r>
-      <w:r>
-        <w:rPr>
-          <w:rtl w:val="0"/>
-        </w:rPr>
-      </w:r>
-    </w:p>
-    <w:p>
-      <w:pPr>
-        <w:rPr>
-          <w:i w:val="1"/>
-        </w:rPr>
-      </w:pPr>
-      <w:r>
-        <w:rPr>
-          <w:rtl w:val="0"/>
-        </w:rPr>
+        <w:t>Capstone Project Proposal Template</w:t>
+      </w:r>
+    </w:p>
+    <w:p>
+      <w:pPr>
+        <w:spacing w:after="60" w:line="360" w:lineRule="auto"/>
+        <w:jc w:val="both"/>
+        <w:rPr>
+          <w:iCs/>
+        </w:rPr>
+      </w:pPr>
+      <w:r>
+        <w:rPr>
+          <w:b/>
+        </w:rPr>
+        <w:t>N</w:t>
+      </w:r>
+      <w:r>
+        <w:rPr>
+          <w:b/>
+        </w:rPr>
+        <w:t>otes:</w:t>
       </w:r>
     </w:p>
     <w:p>
@@ -64,14 +41,11 @@
           <w:ilvl w:val="0"/>
           <w:numId w:val="2"/>
         </w:numPr>
-        <w:ind w:left="720" w:hanging="360"/>
-        <w:rPr/>
-      </w:pPr>
-      <w:r>
-        <w:rPr>
-          <w:rtl w:val="0"/>
-        </w:rPr>
-        <w:t xml:space="preserve">This should take no more than one hour to complete – the clearer you are about the business problem you’re working to solve with your ML-driven solution, the easier your proposal will be to complete</w:t>
+        <w:spacing w:after="60" w:line="360" w:lineRule="auto"/>
+        <w:jc w:val="both"/>
+      </w:pPr>
+      <w:r>
+        <w:t>This should take no more than one hour to complete – the clearer you are about the business problem you’re working to solve with your ML-driven solution, the easier your proposal will be to complete</w:t>
       </w:r>
     </w:p>
     <w:p>
@@ -80,16 +54,14 @@
           <w:ilvl w:val="0"/>
           <w:numId w:val="2"/>
         </w:numPr>
-        <w:ind w:left="720" w:hanging="360"/>
-        <w:rPr>
-          <w:u w:val="none"/>
-        </w:rPr>
-      </w:pPr>
-      <w:r>
-        <w:rPr>
-          <w:rtl w:val="0"/>
-        </w:rPr>
-        <w:t xml:space="preserve">This will be uploaded to your repo, which will be a part of your final submission</w:t>
+        <w:spacing w:after="60" w:line="360" w:lineRule="auto"/>
+        <w:jc w:val="both"/>
+      </w:pPr>
+      <w:r>
+        <w:t xml:space="preserve">This will be uploaded to your repo, which will be a part </w:t>
+      </w:r>
+      <w:r>
+        <w:t>of your final submission</w:t>
       </w:r>
     </w:p>
     <w:p>
@@ -98,51 +70,38 @@
           <w:ilvl w:val="0"/>
           <w:numId w:val="2"/>
         </w:numPr>
-        <w:ind w:left="720" w:hanging="360"/>
-        <w:rPr>
-          <w:b w:val="1"/>
-        </w:rPr>
-      </w:pPr>
-      <w:r>
-        <w:rPr>
-          <w:b w:val="1"/>
-          <w:rtl w:val="0"/>
-        </w:rPr>
-        <w:t xml:space="preserve">Due date for proposal submission is 3/12</w:t>
-      </w:r>
-    </w:p>
-    <w:p>
-      <w:pPr>
-        <w:rPr/>
-      </w:pPr>
-      <w:r>
-        <w:rPr>
-          <w:rtl w:val="0"/>
-        </w:rPr>
-      </w:r>
-    </w:p>
-    <w:p>
-      <w:pPr>
-        <w:rPr>
-          <w:b w:val="1"/>
-        </w:rPr>
-      </w:pPr>
-      <w:r>
-        <w:rPr>
-          <w:b w:val="1"/>
-          <w:rtl w:val="0"/>
-        </w:rPr>
-        <w:t xml:space="preserve">Instructions:</w:t>
-      </w:r>
-    </w:p>
-    <w:p>
-      <w:pPr>
-        <w:rPr/>
-      </w:pPr>
-      <w:r>
-        <w:rPr>
-          <w:rtl w:val="0"/>
-        </w:rPr>
+        <w:spacing w:after="60" w:line="360" w:lineRule="auto"/>
+        <w:jc w:val="both"/>
+        <w:rPr>
+          <w:b/>
+        </w:rPr>
+      </w:pPr>
+      <w:r>
+        <w:rPr>
+          <w:b/>
+        </w:rPr>
+        <w:t>Due date for proposal submission is 3/12</w:t>
+      </w:r>
+    </w:p>
+    <w:p>
+      <w:pPr>
+        <w:spacing w:after="60" w:line="360" w:lineRule="auto"/>
+        <w:jc w:val="both"/>
+      </w:pPr>
+    </w:p>
+    <w:p>
+      <w:pPr>
+        <w:spacing w:after="60" w:line="360" w:lineRule="auto"/>
+        <w:jc w:val="both"/>
+        <w:rPr>
+          <w:b/>
+        </w:rPr>
+      </w:pPr>
+      <w:r>
+        <w:rPr>
+          <w:b/>
+        </w:rPr>
+        <w:t>Instructions:</w:t>
       </w:r>
     </w:p>
     <w:p>
@@ -151,14 +110,11 @@
           <w:ilvl w:val="0"/>
           <w:numId w:val="5"/>
         </w:numPr>
-        <w:ind w:left="720" w:hanging="360"/>
-        <w:rPr/>
-      </w:pPr>
-      <w:r>
-        <w:rPr>
-          <w:rtl w:val="0"/>
-        </w:rPr>
-        <w:t xml:space="preserve">Download this document as a Word Doc</w:t>
+        <w:spacing w:after="60" w:line="360" w:lineRule="auto"/>
+        <w:jc w:val="both"/>
+      </w:pPr>
+      <w:r>
+        <w:t>Download this document as a Word Doc</w:t>
       </w:r>
     </w:p>
     <w:p>
@@ -167,16 +123,11 @@
           <w:ilvl w:val="0"/>
           <w:numId w:val="5"/>
         </w:numPr>
-        <w:ind w:left="720" w:hanging="360"/>
-        <w:rPr>
-          <w:u w:val="none"/>
-        </w:rPr>
-      </w:pPr>
-      <w:r>
-        <w:rPr>
-          <w:rtl w:val="0"/>
-        </w:rPr>
-        <w:t xml:space="preserve">Answer each question using a few sentences, at most</w:t>
+        <w:spacing w:after="60" w:line="360" w:lineRule="auto"/>
+        <w:jc w:val="both"/>
+      </w:pPr>
+      <w:r>
+        <w:t>Answer each question using a few sentences, at most</w:t>
       </w:r>
     </w:p>
     <w:p>
@@ -185,16 +136,11 @@
           <w:ilvl w:val="0"/>
           <w:numId w:val="5"/>
         </w:numPr>
-        <w:ind w:left="720" w:hanging="360"/>
-        <w:rPr>
-          <w:u w:val="none"/>
-        </w:rPr>
-      </w:pPr>
-      <w:r>
-        <w:rPr>
-          <w:rtl w:val="0"/>
-        </w:rPr>
-        <w:t xml:space="preserve">Save your completed proposal as a PDF</w:t>
+        <w:spacing w:after="60" w:line="360" w:lineRule="auto"/>
+        <w:jc w:val="both"/>
+      </w:pPr>
+      <w:r>
+        <w:t>Save your completed proposal as a PDF</w:t>
       </w:r>
     </w:p>
     <w:p>
@@ -203,25 +149,26 @@
           <w:ilvl w:val="0"/>
           <w:numId w:val="5"/>
         </w:numPr>
-        <w:ind w:left="720" w:hanging="360"/>
-        <w:rPr>
-          <w:u w:val="none"/>
-        </w:rPr>
-      </w:pPr>
-      <w:hyperlink r:id="rId6">
+        <w:spacing w:after="60" w:line="360" w:lineRule="auto"/>
+        <w:jc w:val="both"/>
+      </w:pPr>
+      <w:hyperlink r:id="rId7">
         <w:r>
           <w:rPr>
-            <w:color w:val="1155cc"/>
+            <w:color w:val="1155CC"/>
             <w:u w:val="single"/>
-            <w:rtl w:val="0"/>
           </w:rPr>
-          <w:t xml:space="preserve">Create a project GitHub repo</w:t>
+          <w:t>Creat</w:t>
+        </w:r>
+        <w:r>
+          <w:rPr>
+            <w:color w:val="1155CC"/>
+            <w:u w:val="single"/>
+          </w:rPr>
+          <w:t>e a project GitHub repo</w:t>
         </w:r>
       </w:hyperlink>
       <w:r>
-        <w:rPr>
-          <w:rtl w:val="0"/>
-        </w:rPr>
         <w:t xml:space="preserve"> (if you have yet to do so)</w:t>
       </w:r>
     </w:p>
@@ -231,40 +178,30 @@
           <w:ilvl w:val="0"/>
           <w:numId w:val="5"/>
         </w:numPr>
-        <w:ind w:left="720" w:hanging="360"/>
-        <w:rPr>
-          <w:u w:val="none"/>
-        </w:rPr>
-      </w:pPr>
-      <w:hyperlink r:id="rId7">
+        <w:spacing w:after="60" w:line="360" w:lineRule="auto"/>
+        <w:jc w:val="both"/>
+      </w:pPr>
+      <w:hyperlink r:id="rId8">
         <w:r>
           <w:rPr>
-            <w:color w:val="1155cc"/>
+            <w:color w:val="1155CC"/>
             <w:u w:val="single"/>
-            <w:rtl w:val="0"/>
           </w:rPr>
-          <w:t xml:space="preserve">Add your instructor as a collaborator</w:t>
+          <w:t>Add your instructor as a collaborator</w:t>
         </w:r>
       </w:hyperlink>
       <w:r>
-        <w:rPr>
-          <w:rtl w:val="0"/>
-        </w:rPr>
         <w:t xml:space="preserve"> (username </w:t>
       </w:r>
       <w:r>
         <w:rPr>
           <w:sz w:val="20"/>
           <w:szCs w:val="20"/>
-          <w:shd w:fill="d9d9d9" w:val="clear"/>
-          <w:rtl w:val="0"/>
-        </w:rPr>
-        <w:t xml:space="preserve">charles-rice</w:t>
-      </w:r>
-      <w:r>
-        <w:rPr>
-          <w:rtl w:val="0"/>
-        </w:rPr>
+          <w:shd w:val="clear" w:color="auto" w:fill="D9D9D9"/>
+        </w:rPr>
+        <w:t>charles-rice</w:t>
+      </w:r>
+      <w:r>
         <w:t xml:space="preserve">) to your project repo </w:t>
       </w:r>
     </w:p>
@@ -274,16 +211,11 @@
           <w:ilvl w:val="0"/>
           <w:numId w:val="5"/>
         </w:numPr>
-        <w:ind w:left="720" w:hanging="360"/>
-        <w:rPr>
-          <w:u w:val="none"/>
-        </w:rPr>
-      </w:pPr>
-      <w:r>
-        <w:rPr>
-          <w:rtl w:val="0"/>
-        </w:rPr>
-        <w:t xml:space="preserve">Add your mentor as a collaborator</w:t>
+        <w:spacing w:after="60" w:line="360" w:lineRule="auto"/>
+        <w:jc w:val="both"/>
+      </w:pPr>
+      <w:r>
+        <w:t>Add your mentor as a collaborator</w:t>
       </w:r>
     </w:p>
     <w:p>
@@ -292,16 +224,11 @@
           <w:ilvl w:val="0"/>
           <w:numId w:val="5"/>
         </w:numPr>
-        <w:ind w:left="720" w:hanging="360"/>
-        <w:rPr>
-          <w:u w:val="none"/>
-        </w:rPr>
-      </w:pPr>
-      <w:r>
-        <w:rPr>
-          <w:rtl w:val="0"/>
-        </w:rPr>
-        <w:t xml:space="preserve">Push your proposal PDF (created in Step 3) up to your repo</w:t>
+        <w:spacing w:after="60" w:line="360" w:lineRule="auto"/>
+        <w:jc w:val="both"/>
+      </w:pPr>
+      <w:r>
+        <w:t>Push your proposal PDF (created in Step 3) up to your repo</w:t>
       </w:r>
     </w:p>
     <w:p>
@@ -310,16 +237,11 @@
           <w:ilvl w:val="0"/>
           <w:numId w:val="5"/>
         </w:numPr>
-        <w:ind w:left="720" w:hanging="360"/>
-        <w:rPr>
-          <w:u w:val="none"/>
-        </w:rPr>
-      </w:pPr>
-      <w:r>
-        <w:rPr>
-          <w:rtl w:val="0"/>
-        </w:rPr>
-        <w:t xml:space="preserve">Copy the URL corresponding to the location of the PDF in your repo</w:t>
+        <w:spacing w:after="60" w:line="360" w:lineRule="auto"/>
+        <w:jc w:val="both"/>
+      </w:pPr>
+      <w:r>
+        <w:t>Copy the URL corresponding to the location of the PDF in your repo</w:t>
       </w:r>
     </w:p>
     <w:p>
@@ -328,409 +250,597 @@
           <w:ilvl w:val="0"/>
           <w:numId w:val="5"/>
         </w:numPr>
-        <w:ind w:left="720" w:hanging="360"/>
-        <w:rPr>
-          <w:u w:val="none"/>
-        </w:rPr>
-      </w:pPr>
-      <w:r>
-        <w:rPr>
-          <w:rtl w:val="0"/>
-        </w:rPr>
-        <w:t xml:space="preserve">Submit the copied URL using </w:t>
-      </w:r>
-      <w:hyperlink r:id="rId8">
+        <w:spacing w:after="60" w:line="360" w:lineRule="auto"/>
+        <w:jc w:val="both"/>
+      </w:pPr>
+      <w:r>
+        <w:t>S</w:t>
+      </w:r>
+      <w:r>
+        <w:t xml:space="preserve">ubmit the copied URL using </w:t>
+      </w:r>
+      <w:hyperlink r:id="rId9">
         <w:r>
           <w:rPr>
-            <w:color w:val="1155cc"/>
+            <w:color w:val="1155CC"/>
             <w:u w:val="single"/>
-            <w:rtl w:val="0"/>
           </w:rPr>
-          <w:t xml:space="preserve">this link</w:t>
+          <w:t>this link</w:t>
         </w:r>
       </w:hyperlink>
-      <w:r>
-        <w:rPr>
-          <w:rtl w:val="0"/>
-        </w:rPr>
-      </w:r>
-    </w:p>
-    <w:p>
-      <w:pPr>
-        <w:rPr>
-          <w:i w:val="1"/>
-        </w:rPr>
-      </w:pPr>
-      <w:r>
-        <w:rPr>
-          <w:rtl w:val="0"/>
-        </w:rPr>
-      </w:r>
-    </w:p>
-    <w:p>
-      <w:pPr>
-        <w:pageBreakBefore w:val="0"/>
-        <w:rPr>
-          <w:b w:val="1"/>
+    </w:p>
+    <w:p>
+      <w:pPr>
+        <w:spacing w:after="60" w:line="360" w:lineRule="auto"/>
+        <w:jc w:val="both"/>
+      </w:pPr>
+    </w:p>
+    <w:p>
+      <w:pPr>
+        <w:spacing w:after="60" w:line="360" w:lineRule="auto"/>
+        <w:ind w:left="720" w:hanging="720"/>
+        <w:jc w:val="center"/>
+        <w:rPr>
+          <w:b/>
           <w:sz w:val="36"/>
           <w:szCs w:val="36"/>
         </w:rPr>
       </w:pPr>
       <w:r>
         <w:rPr>
-          <w:b w:val="1"/>
+          <w:b/>
           <w:sz w:val="36"/>
           <w:szCs w:val="36"/>
-          <w:rtl w:val="0"/>
-        </w:rPr>
-        <w:t xml:space="preserve">[project name]</w:t>
-      </w:r>
-    </w:p>
-    <w:p>
-      <w:pPr>
-        <w:pageBreakBefore w:val="0"/>
-        <w:rPr>
-          <w:b w:val="1"/>
-        </w:rPr>
-      </w:pPr>
-      <w:r>
-        <w:rPr>
-          <w:rtl w:val="0"/>
-        </w:rPr>
-      </w:r>
-    </w:p>
-    <w:p>
-      <w:pPr>
-        <w:pageBreakBefore w:val="0"/>
-        <w:rPr/>
-      </w:pPr>
-      <w:r>
-        <w:rPr>
-          <w:b w:val="1"/>
-          <w:rtl w:val="0"/>
-        </w:rPr>
-        <w:t xml:space="preserve">Business Understanding</w:t>
-      </w:r>
-      <w:r>
-        <w:rPr>
-          <w:rtl w:val="0"/>
-        </w:rPr>
-      </w:r>
-    </w:p>
-    <w:p>
-      <w:pPr>
-        <w:pageBreakBefore w:val="0"/>
+        </w:rPr>
+        <w:t>[</w:t>
+      </w:r>
+      <w:r>
+        <w:rPr>
+          <w:b/>
+          <w:sz w:val="36"/>
+          <w:szCs w:val="36"/>
+        </w:rPr>
+        <w:t>Credit Card Fraud Detection</w:t>
+      </w:r>
+      <w:r>
+        <w:rPr>
+          <w:b/>
+          <w:sz w:val="36"/>
+          <w:szCs w:val="36"/>
+        </w:rPr>
+        <w:t>]</w:t>
+      </w:r>
+    </w:p>
+    <w:p>
+      <w:pPr>
+        <w:spacing w:after="60" w:line="360" w:lineRule="auto"/>
+        <w:jc w:val="both"/>
+        <w:rPr>
+          <w:b/>
+        </w:rPr>
+      </w:pPr>
+    </w:p>
+    <w:p>
+      <w:pPr>
+        <w:spacing w:after="60" w:line="360" w:lineRule="auto"/>
+        <w:jc w:val="both"/>
+      </w:pPr>
+      <w:r>
+        <w:rPr>
+          <w:b/>
+        </w:rPr>
+        <w:t>Business Understanding</w:t>
+      </w:r>
+    </w:p>
+    <w:p>
+      <w:pPr>
         <w:numPr>
           <w:ilvl w:val="0"/>
           <w:numId w:val="3"/>
         </w:numPr>
-        <w:ind w:left="720" w:hanging="360"/>
-        <w:rPr/>
-      </w:pPr>
-      <w:r>
-        <w:rPr>
-          <w:rtl w:val="0"/>
-        </w:rPr>
-        <w:t xml:space="preserve">What problem are you trying to solve, or what question are you trying to answer?</w:t>
-      </w:r>
-    </w:p>
-    <w:p>
-      <w:pPr>
-        <w:pageBreakBefore w:val="0"/>
+        <w:spacing w:after="60" w:line="360" w:lineRule="auto"/>
+        <w:jc w:val="both"/>
+        <w:rPr>
+          <w:i/>
+          <w:iCs/>
+        </w:rPr>
+      </w:pPr>
+      <w:r>
+        <w:rPr>
+          <w:i/>
+          <w:iCs/>
+        </w:rPr>
+        <w:t>What problem are you trying to solve, or what question are you trying to answer?</w:t>
+      </w:r>
+    </w:p>
+    <w:p>
+      <w:pPr>
+        <w:spacing w:after="60" w:line="360" w:lineRule="auto"/>
+        <w:jc w:val="both"/>
+      </w:pPr>
+      <w:r>
+        <w:t>Purchases made through websites or in situ stores represent an imminent danger to credit</w:t>
+      </w:r>
+      <w:r>
+        <w:t xml:space="preserve">/debit </w:t>
+      </w:r>
+      <w:r>
+        <w:t xml:space="preserve">cardholders throughout the world, </w:t>
+      </w:r>
+      <w:r>
+        <w:t xml:space="preserve">given their exposure </w:t>
+      </w:r>
+      <w:r>
+        <w:t>to cybernetic dange</w:t>
+      </w:r>
+      <w:r>
+        <w:t xml:space="preserve">rs that </w:t>
+      </w:r>
+      <w:r>
+        <w:t>m</w:t>
+      </w:r>
+      <w:r>
+        <w:t xml:space="preserve">ay generate unrecognized </w:t>
+      </w:r>
+      <w:r>
+        <w:t>fraud</w:t>
+      </w:r>
+      <w:r>
+        <w:t xml:space="preserve"> transactions</w:t>
+      </w:r>
+      <w:r>
+        <w:t>.</w:t>
+      </w:r>
+    </w:p>
+    <w:p>
+      <w:pPr>
+        <w:spacing w:after="60" w:line="360" w:lineRule="auto"/>
+        <w:jc w:val="both"/>
+      </w:pPr>
+      <w:r>
+        <w:t xml:space="preserve">Thus, it is important to generate a trustworthy AI model that detects potential </w:t>
+      </w:r>
+      <w:r>
+        <w:t xml:space="preserve">threats </w:t>
+      </w:r>
+      <w:r>
+        <w:t>based on transaction datasets collected on a daily-basis routine.</w:t>
+      </w:r>
+    </w:p>
+    <w:p>
+      <w:pPr>
         <w:numPr>
           <w:ilvl w:val="0"/>
           <w:numId w:val="3"/>
         </w:numPr>
-        <w:ind w:left="720" w:hanging="360"/>
-        <w:rPr/>
-      </w:pPr>
-      <w:r>
-        <w:rPr>
-          <w:rtl w:val="0"/>
-        </w:rPr>
-        <w:t xml:space="preserve">What industry/realm/domain does this apply to?</w:t>
-      </w:r>
-      <w:r>
-        <w:rPr>
-          <w:rtl w:val="0"/>
-        </w:rPr>
-      </w:r>
-    </w:p>
-    <w:p>
-      <w:pPr>
-        <w:pageBreakBefore w:val="0"/>
+        <w:spacing w:after="60" w:line="360" w:lineRule="auto"/>
+        <w:jc w:val="both"/>
+        <w:rPr>
+          <w:i/>
+          <w:iCs/>
+        </w:rPr>
+      </w:pPr>
+      <w:r>
+        <w:rPr>
+          <w:i/>
+          <w:iCs/>
+        </w:rPr>
+        <w:lastRenderedPageBreak/>
+        <w:t>What industry/realm/domain does th</w:t>
+      </w:r>
+      <w:r>
+        <w:rPr>
+          <w:i/>
+          <w:iCs/>
+        </w:rPr>
+        <w:t>is apply to?</w:t>
+      </w:r>
+    </w:p>
+    <w:p>
+      <w:pPr>
+        <w:spacing w:after="60" w:line="360" w:lineRule="auto"/>
+        <w:jc w:val="both"/>
+      </w:pPr>
+      <w:r>
+        <w:t>This applies particularly to the finance industry</w:t>
+      </w:r>
+      <w:r>
+        <w:t xml:space="preserve">, </w:t>
+      </w:r>
+      <w:r>
+        <w:t xml:space="preserve">with an </w:t>
+      </w:r>
+      <w:r>
+        <w:t>emphas</w:t>
+      </w:r>
+      <w:r>
+        <w:t>is</w:t>
+      </w:r>
+      <w:r>
+        <w:t xml:space="preserve"> on the fraud monitorin</w:t>
+      </w:r>
+      <w:r>
+        <w:t>g techniques that are implemented on a bigger scale at banks worldwide.</w:t>
+      </w:r>
+    </w:p>
+    <w:p>
+      <w:pPr>
         <w:numPr>
           <w:ilvl w:val="0"/>
           <w:numId w:val="3"/>
         </w:numPr>
-        <w:ind w:left="720" w:hanging="360"/>
-        <w:rPr/>
-      </w:pPr>
-      <w:r>
-        <w:rPr>
-          <w:rtl w:val="0"/>
-        </w:rPr>
-        <w:t xml:space="preserve">What is the motivation behind your project? (Saying you needed to do a capstone project for flatiron is not an appropriate motivation)</w:t>
-      </w:r>
-    </w:p>
-    <w:p>
-      <w:pPr>
-        <w:pageBreakBefore w:val="0"/>
-        <w:rPr/>
-      </w:pPr>
-      <w:r>
-        <w:rPr>
-          <w:rtl w:val="0"/>
-        </w:rPr>
-      </w:r>
-    </w:p>
-    <w:p>
-      <w:pPr>
-        <w:pageBreakBefore w:val="0"/>
-        <w:rPr/>
-      </w:pPr>
-      <w:r>
-        <w:rPr>
-          <w:b w:val="1"/>
-          <w:rtl w:val="0"/>
-        </w:rPr>
-        <w:t xml:space="preserve">Data Understanding</w:t>
-      </w:r>
-      <w:r>
-        <w:rPr>
-          <w:rtl w:val="0"/>
-        </w:rPr>
-      </w:r>
-    </w:p>
-    <w:p>
-      <w:pPr>
-        <w:pageBreakBefore w:val="0"/>
+        <w:spacing w:after="60" w:line="360" w:lineRule="auto"/>
+        <w:jc w:val="both"/>
+        <w:rPr>
+          <w:i/>
+          <w:iCs/>
+        </w:rPr>
+      </w:pPr>
+      <w:r>
+        <w:rPr>
+          <w:i/>
+          <w:iCs/>
+        </w:rPr>
+        <w:t>What is the motivation behind your project? (Saying you needed to do a capstone project for flatiron is not an appropriate motivation)</w:t>
+      </w:r>
+    </w:p>
+    <w:p>
+      <w:pPr>
+        <w:spacing w:after="60" w:line="360" w:lineRule="auto"/>
+        <w:jc w:val="both"/>
+      </w:pPr>
+      <w:r>
+        <w:t xml:space="preserve">I’m interested in how </w:t>
+      </w:r>
+      <w:r>
+        <w:t>a bank</w:t>
+      </w:r>
+      <w:r>
+        <w:t xml:space="preserve"> </w:t>
+      </w:r>
+      <w:r>
+        <w:t>can</w:t>
+      </w:r>
+      <w:r>
+        <w:t xml:space="preserve"> detect frauds and </w:t>
+      </w:r>
+      <w:r>
+        <w:t>quickly notifies</w:t>
+      </w:r>
+      <w:r>
+        <w:t xml:space="preserve"> </w:t>
+      </w:r>
+      <w:r>
+        <w:t>its users</w:t>
+      </w:r>
+      <w:r>
+        <w:t xml:space="preserve"> based on your daily financial activities, and this basic approach could insert me in the world of</w:t>
+      </w:r>
+      <w:r>
+        <w:t xml:space="preserve"> basic</w:t>
+      </w:r>
+      <w:r>
+        <w:t xml:space="preserve"> </w:t>
+      </w:r>
+      <w:r>
+        <w:t>fraud detection.</w:t>
+      </w:r>
+    </w:p>
+    <w:p>
+      <w:pPr>
+        <w:spacing w:after="60" w:line="360" w:lineRule="auto"/>
+        <w:jc w:val="both"/>
+      </w:pPr>
+    </w:p>
+    <w:p>
+      <w:pPr>
+        <w:spacing w:after="60" w:line="360" w:lineRule="auto"/>
+        <w:jc w:val="both"/>
+      </w:pPr>
+      <w:r>
+        <w:rPr>
+          <w:b/>
+        </w:rPr>
+        <w:t>Data Understanding</w:t>
+      </w:r>
+    </w:p>
+    <w:p>
+      <w:pPr>
         <w:numPr>
           <w:ilvl w:val="0"/>
           <w:numId w:val="7"/>
         </w:numPr>
-        <w:ind w:left="720" w:hanging="360"/>
-        <w:rPr/>
-      </w:pPr>
-      <w:r>
-        <w:rPr>
-          <w:rtl w:val="0"/>
-        </w:rPr>
+        <w:spacing w:after="60" w:line="360" w:lineRule="auto"/>
+        <w:jc w:val="both"/>
+      </w:pPr>
+      <w:r>
         <w:t xml:space="preserve">What data will you collect? </w:t>
       </w:r>
     </w:p>
     <w:p>
       <w:pPr>
-        <w:pageBreakBefore w:val="0"/>
+        <w:spacing w:after="60" w:line="360" w:lineRule="auto"/>
+        <w:jc w:val="both"/>
+      </w:pPr>
+      <w:r>
+        <w:t>The dataset I collected consists of a CVS type file with transactions made by credit cards in September 2013 by European cardholders.</w:t>
+      </w:r>
+    </w:p>
+    <w:p>
+      <w:pPr>
         <w:numPr>
           <w:ilvl w:val="0"/>
           <w:numId w:val="7"/>
         </w:numPr>
-        <w:ind w:left="720" w:hanging="360"/>
-        <w:rPr/>
-      </w:pPr>
-      <w:r>
-        <w:rPr>
-          <w:rtl w:val="0"/>
-        </w:rPr>
+        <w:spacing w:after="60" w:line="360" w:lineRule="auto"/>
+        <w:jc w:val="both"/>
+      </w:pPr>
+      <w:r>
         <w:t xml:space="preserve">Is there a plan for how to get the data (API request, direct download, etc.)? </w:t>
       </w:r>
     </w:p>
     <w:p>
       <w:pPr>
-        <w:pageBreakBefore w:val="0"/>
+        <w:spacing w:after="60" w:line="360" w:lineRule="auto"/>
+        <w:jc w:val="both"/>
+      </w:pPr>
+      <w:r>
+        <w:t xml:space="preserve">I obtained the data through a direct download form the Kaggle website, result of an extensive search of machine learning datasets. The web link to this dataset is: </w:t>
+      </w:r>
+      <w:hyperlink r:id="rId10" w:history="1">
+        <w:r>
+          <w:rPr>
+            <w:rStyle w:val="Hyperlink"/>
+          </w:rPr>
+          <w:t>https://www.kaggle.com/datasets/mlg-ulb/creditcardfraud</w:t>
+        </w:r>
+      </w:hyperlink>
+    </w:p>
+    <w:p>
+      <w:pPr>
         <w:numPr>
           <w:ilvl w:val="0"/>
           <w:numId w:val="7"/>
         </w:numPr>
-        <w:ind w:left="720" w:hanging="360"/>
-        <w:rPr/>
-      </w:pPr>
-      <w:r>
-        <w:rPr>
-          <w:rtl w:val="0"/>
-        </w:rPr>
-        <w:t xml:space="preserve">What are the features you’ll be using in your model?</w:t>
-      </w:r>
-      <w:r>
-        <w:rPr>
-          <w:rtl w:val="0"/>
-        </w:rPr>
-      </w:r>
-    </w:p>
-    <w:p>
-      <w:pPr>
-        <w:pageBreakBefore w:val="0"/>
-        <w:rPr/>
-      </w:pPr>
-      <w:r>
-        <w:rPr>
-          <w:rtl w:val="0"/>
-        </w:rPr>
-        <w:br w:type="textWrapping"/>
-      </w:r>
-      <w:r>
-        <w:rPr>
-          <w:b w:val="1"/>
-          <w:rtl w:val="0"/>
-        </w:rPr>
-        <w:t xml:space="preserve">Data Preparation</w:t>
-      </w:r>
-      <w:r>
-        <w:rPr>
-          <w:rtl w:val="0"/>
-        </w:rPr>
-      </w:r>
-    </w:p>
-    <w:p>
-      <w:pPr>
-        <w:pageBreakBefore w:val="0"/>
+        <w:spacing w:after="60" w:line="360" w:lineRule="auto"/>
+        <w:jc w:val="both"/>
+      </w:pPr>
+      <w:r>
+        <w:t>What are the features you’ll be using in your model?</w:t>
+      </w:r>
+    </w:p>
+    <w:p>
+      <w:pPr>
+        <w:spacing w:after="60" w:line="360" w:lineRule="auto"/>
+        <w:jc w:val="both"/>
+      </w:pPr>
+      <w:r>
+        <w:t>This dataset consists of numerical input variables only. Most features (V1 to V28) are the result of PCA transformation of the original features due to confidentiality issues; the rest (‘Time’ and ‘Amount’) haven’t been modified at all.</w:t>
+      </w:r>
+    </w:p>
+    <w:p>
+      <w:pPr>
+        <w:spacing w:after="60" w:line="360" w:lineRule="auto"/>
+        <w:jc w:val="both"/>
+      </w:pPr>
+      <w:r>
+        <w:br/>
+      </w:r>
+      <w:r>
+        <w:rPr>
+          <w:b/>
+        </w:rPr>
+        <w:t>Data Preparation</w:t>
+      </w:r>
+    </w:p>
+    <w:p>
+      <w:pPr>
         <w:numPr>
           <w:ilvl w:val="0"/>
           <w:numId w:val="4"/>
         </w:numPr>
-        <w:ind w:left="720" w:hanging="360"/>
-        <w:rPr/>
-      </w:pPr>
-      <w:r>
-        <w:rPr>
-          <w:rtl w:val="0"/>
-        </w:rPr>
+        <w:spacing w:after="60" w:line="360" w:lineRule="auto"/>
+        <w:jc w:val="both"/>
+      </w:pPr>
+      <w:r>
         <w:t xml:space="preserve">What kind of preprocessing steps do you foresee (encoding, matrix transformations, etc.)? </w:t>
       </w:r>
     </w:p>
     <w:p>
       <w:pPr>
-        <w:pageBreakBefore w:val="0"/>
+        <w:spacing w:after="60" w:line="360" w:lineRule="auto"/>
+        <w:jc w:val="both"/>
+      </w:pPr>
+      <w:r>
+        <w:t>As all features and label are numerical variables, there is no need to use One Hot Encoding. However, it will be prudent to explore for N/A or Categorical-type values and fill them with the average of each feature.</w:t>
+      </w:r>
+    </w:p>
+    <w:p>
+      <w:pPr>
         <w:numPr>
           <w:ilvl w:val="0"/>
           <w:numId w:val="4"/>
         </w:numPr>
-        <w:ind w:left="720" w:hanging="360"/>
-        <w:rPr/>
-      </w:pPr>
-      <w:r>
-        <w:rPr>
-          <w:rtl w:val="0"/>
-        </w:rPr>
-        <w:t xml:space="preserve">What are some of the cleaning/pre-processing challenges for this data?</w:t>
-      </w:r>
-      <w:r>
-        <w:rPr>
-          <w:rtl w:val="0"/>
-        </w:rPr>
-        <w:t xml:space="preserve"> </w:t>
-      </w:r>
-    </w:p>
-    <w:p>
-      <w:pPr>
-        <w:pageBreakBefore w:val="0"/>
-        <w:rPr>
+        <w:spacing w:after="60" w:line="360" w:lineRule="auto"/>
+        <w:jc w:val="both"/>
+      </w:pPr>
+      <w:r>
+        <w:t>What are some o</w:t>
+      </w:r>
+      <w:r>
+        <w:t xml:space="preserve">f the cleaning/pre-processing challenges for this data? </w:t>
+      </w:r>
+    </w:p>
+    <w:p>
+      <w:pPr>
+        <w:spacing w:after="60" w:line="360" w:lineRule="auto"/>
+        <w:jc w:val="both"/>
+        <w:rPr>
+          <w:bCs/>
           <w:sz w:val="21"/>
           <w:szCs w:val="21"/>
         </w:rPr>
       </w:pPr>
       <w:r>
         <w:rPr>
-          <w:rtl w:val="0"/>
-        </w:rPr>
-      </w:r>
-    </w:p>
-    <w:p>
-      <w:pPr>
-        <w:pageBreakBefore w:val="0"/>
-        <w:rPr>
-          <w:b w:val="1"/>
+          <w:bCs/>
           <w:sz w:val="21"/>
           <w:szCs w:val="21"/>
         </w:rPr>
-      </w:pPr>
-      <w:r>
-        <w:rPr>
-          <w:rtl w:val="0"/>
-        </w:rPr>
-      </w:r>
-    </w:p>
-    <w:p>
-      <w:pPr>
-        <w:pageBreakBefore w:val="0"/>
-        <w:rPr>
+        <w:t xml:space="preserve">The authors </w:t>
+      </w:r>
+      <w:r>
+        <w:rPr>
+          <w:bCs/>
           <w:sz w:val="21"/>
           <w:szCs w:val="21"/>
         </w:rPr>
-      </w:pPr>
-      <w:r>
-        <w:rPr>
-          <w:b w:val="1"/>
-          <w:rtl w:val="0"/>
-        </w:rPr>
-        <w:t xml:space="preserve">Modeling</w:t>
-      </w:r>
-      <w:r>
-        <w:rPr>
-          <w:rtl w:val="0"/>
-        </w:rPr>
-      </w:r>
-    </w:p>
-    <w:p>
-      <w:pPr>
-        <w:pageBreakBefore w:val="0"/>
+        <w:t xml:space="preserve">warn that the dataset is highly unbalanced: there are 492 frauds about of 284,807 transactions (only 0.172% of the total ‘Class’ labels).  Doing a quick search, one possible solution could be resampling the minority / majority class or applying SMOTE (Synthetic Minority Oversampling Technique using k nearest </w:t>
+      </w:r>
+      <w:proofErr w:type="spellStart"/>
+      <w:r>
+        <w:rPr>
+          <w:bCs/>
+          <w:sz w:val="21"/>
+          <w:szCs w:val="21"/>
+        </w:rPr>
+        <w:t>neighbour</w:t>
+      </w:r>
+      <w:proofErr w:type="spellEnd"/>
+      <w:r>
+        <w:rPr>
+          <w:bCs/>
+          <w:sz w:val="21"/>
+          <w:szCs w:val="21"/>
+        </w:rPr>
+        <w:t>).</w:t>
+      </w:r>
+    </w:p>
+    <w:p>
+      <w:pPr>
+        <w:spacing w:after="60" w:line="360" w:lineRule="auto"/>
+        <w:jc w:val="both"/>
+        <w:rPr>
+          <w:b/>
+          <w:sz w:val="21"/>
+          <w:szCs w:val="21"/>
+        </w:rPr>
+      </w:pPr>
+    </w:p>
+    <w:p>
+      <w:pPr>
+        <w:spacing w:after="60" w:line="360" w:lineRule="auto"/>
+        <w:jc w:val="both"/>
+        <w:rPr>
+          <w:sz w:val="21"/>
+          <w:szCs w:val="21"/>
+        </w:rPr>
+      </w:pPr>
+      <w:r>
+        <w:rPr>
+          <w:b/>
+        </w:rPr>
+        <w:lastRenderedPageBreak/>
+        <w:t>Modeling</w:t>
+      </w:r>
+    </w:p>
+    <w:p>
+      <w:pPr>
         <w:numPr>
           <w:ilvl w:val="0"/>
           <w:numId w:val="6"/>
         </w:numPr>
-        <w:ind w:left="720" w:hanging="360"/>
-        <w:rPr/>
-      </w:pPr>
-      <w:r>
-        <w:rPr>
-          <w:rtl w:val="0"/>
-        </w:rPr>
-        <w:t xml:space="preserve">What modeling techniques are most appropriate for your problem?</w:t>
-      </w:r>
-    </w:p>
-    <w:p>
-      <w:pPr>
-        <w:pageBreakBefore w:val="0"/>
+        <w:spacing w:after="60" w:line="360" w:lineRule="auto"/>
+        <w:jc w:val="both"/>
+      </w:pPr>
+      <w:r>
+        <w:t>What modeling techniques are most appropriate for your problem?</w:t>
+      </w:r>
+    </w:p>
+    <w:p>
+      <w:pPr>
+        <w:spacing w:after="60" w:line="360" w:lineRule="auto"/>
+        <w:jc w:val="both"/>
+      </w:pPr>
+      <w:r>
+        <w:t xml:space="preserve">Logistic Regression model, knowing </w:t>
+      </w:r>
+      <w:r>
+        <w:t>it’s used to predict categorical target variables through linear combination of the selected features.</w:t>
+      </w:r>
+    </w:p>
+    <w:p>
+      <w:pPr>
+        <w:spacing w:after="60" w:line="360" w:lineRule="auto"/>
+        <w:jc w:val="both"/>
+      </w:pPr>
+      <w:r>
+        <w:t>Random Forest Classifier model, also known to solve regression or classification problems (I need to differentiate between fraud and no fraud).</w:t>
+      </w:r>
+    </w:p>
+    <w:p>
+      <w:pPr>
+        <w:spacing w:after="60" w:line="360" w:lineRule="auto"/>
+        <w:jc w:val="both"/>
+      </w:pPr>
+      <w:r>
+        <w:t>Su</w:t>
+      </w:r>
+      <w:r>
+        <w:t>p</w:t>
+      </w:r>
+      <w:r>
+        <w:t xml:space="preserve">port Vector Machine model, </w:t>
+      </w:r>
+      <w:r>
+        <w:t>effective in high dimensional spaces (dataset consists of 30 features).</w:t>
+      </w:r>
+    </w:p>
+    <w:p>
+      <w:pPr>
         <w:numPr>
           <w:ilvl w:val="0"/>
           <w:numId w:val="6"/>
         </w:numPr>
-        <w:ind w:left="720" w:hanging="360"/>
-        <w:rPr/>
-      </w:pPr>
-      <w:r>
-        <w:rPr>
-          <w:rtl w:val="0"/>
-        </w:rPr>
-        <w:t xml:space="preserve">What is your target variable? (remember - we require that you answer/solve a supervised problem for the capstone, thus you will need a target)</w:t>
-      </w:r>
-    </w:p>
-    <w:p>
-      <w:pPr>
-        <w:pageBreakBefore w:val="0"/>
+        <w:spacing w:after="60" w:line="360" w:lineRule="auto"/>
+        <w:jc w:val="both"/>
+      </w:pPr>
+      <w:r>
+        <w:t>W</w:t>
+      </w:r>
+      <w:r>
+        <w:t>hat is your target variable? (remember - we require that you answer/solve a supervised problem for the capstone, thus you will need a target)</w:t>
+      </w:r>
+    </w:p>
+    <w:p>
+      <w:pPr>
+        <w:spacing w:after="60" w:line="360" w:lineRule="auto"/>
+        <w:jc w:val="both"/>
+      </w:pPr>
+      <w:r>
+        <w:t>My target variable is the</w:t>
+      </w:r>
+      <w:r>
+        <w:t xml:space="preserve"> column called ‘Class’, where 1 represents fraud and 0 the opposite.</w:t>
+      </w:r>
+    </w:p>
+    <w:p>
+      <w:pPr>
         <w:numPr>
           <w:ilvl w:val="0"/>
           <w:numId w:val="6"/>
         </w:numPr>
-        <w:ind w:left="720" w:hanging="360"/>
-        <w:rPr/>
-      </w:pPr>
-      <w:r>
-        <w:rPr>
-          <w:rtl w:val="0"/>
-        </w:rPr>
-        <w:t xml:space="preserve">Is this a regression or classification problem?</w:t>
-      </w:r>
-      <w:r>
-        <w:rPr>
-          <w:rtl w:val="0"/>
-        </w:rPr>
-      </w:r>
-    </w:p>
-    <w:p>
-      <w:pPr>
-        <w:pageBreakBefore w:val="0"/>
+        <w:spacing w:after="60" w:line="360" w:lineRule="auto"/>
+        <w:jc w:val="both"/>
+      </w:pPr>
+      <w:r>
+        <w:t>Is this a regression or classification problem?</w:t>
+      </w:r>
+    </w:p>
+    <w:p>
+      <w:pPr>
+        <w:spacing w:after="60" w:line="360" w:lineRule="auto"/>
+        <w:jc w:val="both"/>
         <w:rPr>
           <w:sz w:val="21"/>
           <w:szCs w:val="21"/>
@@ -738,129 +848,199 @@
       </w:pPr>
       <w:r>
         <w:rPr>
-          <w:rtl w:val="0"/>
-        </w:rPr>
-      </w:r>
-    </w:p>
-    <w:p>
-      <w:pPr>
-        <w:pageBreakBefore w:val="0"/>
-        <w:rPr>
           <w:sz w:val="21"/>
           <w:szCs w:val="21"/>
         </w:rPr>
-      </w:pPr>
-      <w:r>
-        <w:rPr>
-          <w:b w:val="1"/>
-          <w:rtl w:val="0"/>
-        </w:rPr>
-        <w:t xml:space="preserve">Evaluation</w:t>
-      </w:r>
-      <w:r>
-        <w:rPr>
-          <w:rtl w:val="0"/>
-        </w:rPr>
-      </w:r>
-    </w:p>
-    <w:p>
-      <w:pPr>
-        <w:pageBreakBefore w:val="0"/>
+        <w:t>Both. I’m trying to predict if a transaction is fraud or not, so the output is a categorical variable.</w:t>
+      </w:r>
+    </w:p>
+    <w:p>
+      <w:pPr>
+        <w:spacing w:after="60" w:line="360" w:lineRule="auto"/>
+        <w:jc w:val="both"/>
+        <w:rPr>
+          <w:sz w:val="21"/>
+          <w:szCs w:val="21"/>
+        </w:rPr>
+      </w:pPr>
+    </w:p>
+    <w:p>
+      <w:pPr>
+        <w:spacing w:after="60" w:line="360" w:lineRule="auto"/>
+        <w:jc w:val="both"/>
+        <w:rPr>
+          <w:sz w:val="21"/>
+          <w:szCs w:val="21"/>
+        </w:rPr>
+      </w:pPr>
+      <w:r>
+        <w:rPr>
+          <w:b/>
+        </w:rPr>
+        <w:t>Evaluation</w:t>
+      </w:r>
+    </w:p>
+    <w:p>
+      <w:pPr>
         <w:numPr>
           <w:ilvl w:val="0"/>
           <w:numId w:val="8"/>
         </w:numPr>
-        <w:ind w:left="720" w:hanging="360"/>
-        <w:rPr/>
-      </w:pPr>
-      <w:r>
-        <w:rPr>
-          <w:rtl w:val="0"/>
-        </w:rPr>
-        <w:t xml:space="preserve">What metrics will you use to determine success (MAE, RMSE, etc.)?</w:t>
-      </w:r>
-      <w:r>
-        <w:rPr>
-          <w:rtl w:val="0"/>
-        </w:rPr>
-      </w:r>
-    </w:p>
-    <w:p>
-      <w:pPr>
-        <w:pageBreakBefore w:val="0"/>
-        <w:rPr>
-          <w:b w:val="1"/>
-        </w:rPr>
-      </w:pPr>
-      <w:r>
-        <w:rPr>
-          <w:rtl w:val="0"/>
-        </w:rPr>
-      </w:r>
-    </w:p>
-    <w:p>
-      <w:pPr>
-        <w:pageBreakBefore w:val="0"/>
-        <w:rPr/>
-      </w:pPr>
-      <w:r>
-        <w:rPr>
-          <w:b w:val="1"/>
-          <w:rtl w:val="0"/>
-        </w:rPr>
-        <w:t xml:space="preserve">Tools/Methodologies</w:t>
-      </w:r>
-      <w:r>
-        <w:rPr>
-          <w:rtl w:val="0"/>
-        </w:rPr>
-      </w:r>
-    </w:p>
-    <w:p>
-      <w:pPr>
-        <w:pageBreakBefore w:val="0"/>
+        <w:spacing w:after="60" w:line="360" w:lineRule="auto"/>
+        <w:jc w:val="both"/>
+      </w:pPr>
+      <w:r>
+        <w:t xml:space="preserve">What metrics will you use to determine success (MAE, </w:t>
+      </w:r>
+      <w:r>
+        <w:t>RMSE, etc.)?</w:t>
+      </w:r>
+    </w:p>
+    <w:p>
+      <w:pPr>
+        <w:spacing w:after="60" w:line="360" w:lineRule="auto"/>
+        <w:jc w:val="both"/>
+      </w:pPr>
+      <w:r>
+        <w:t>The</w:t>
+      </w:r>
+      <w:r>
+        <w:t xml:space="preserve"> authors recommend </w:t>
+      </w:r>
+      <w:r>
+        <w:t>measuring accuracy through the</w:t>
+      </w:r>
+      <w:r>
+        <w:t xml:space="preserve"> </w:t>
+      </w:r>
+      <w:r>
+        <w:t>Area Under the Precision-Recall Curve</w:t>
+      </w:r>
+      <w:r>
+        <w:t>, given the unbalanced nature of the dataset. The rest of the traditional metri</w:t>
+      </w:r>
+      <w:r>
+        <w:t>cs will be incorporated (precision, F1-score, recall).</w:t>
+      </w:r>
+    </w:p>
+    <w:p>
+      <w:pPr>
+        <w:spacing w:after="60" w:line="360" w:lineRule="auto"/>
+        <w:jc w:val="both"/>
+        <w:rPr>
+          <w:b/>
+        </w:rPr>
+      </w:pPr>
+    </w:p>
+    <w:p>
+      <w:pPr>
+        <w:spacing w:after="60" w:line="360" w:lineRule="auto"/>
+        <w:jc w:val="both"/>
+      </w:pPr>
+      <w:r>
+        <w:rPr>
+          <w:b/>
+        </w:rPr>
+        <w:t>Tools/Methodologies</w:t>
+      </w:r>
+    </w:p>
+    <w:p>
+      <w:pPr>
         <w:numPr>
           <w:ilvl w:val="0"/>
           <w:numId w:val="1"/>
         </w:numPr>
-        <w:ind w:left="720" w:hanging="360"/>
-        <w:rPr/>
-      </w:pPr>
-      <w:r>
-        <w:rPr>
-          <w:rtl w:val="0"/>
-        </w:rPr>
-        <w:t xml:space="preserve">What modeling algorithms are you planning to use (i.e., decision trees, random forests, etc.)?</w:t>
-      </w:r>
-      <w:r>
-        <w:rPr>
-          <w:rtl w:val="0"/>
-        </w:rPr>
-      </w:r>
-    </w:p>
-    <w:p>
-      <w:pPr>
-        <w:pageBreakBefore w:val="0"/>
-        <w:rPr/>
-      </w:pPr>
-      <w:r>
-        <w:rPr>
-          <w:rtl w:val="0"/>
-        </w:rPr>
-      </w:r>
+        <w:spacing w:after="60" w:line="360" w:lineRule="auto"/>
+        <w:jc w:val="both"/>
+      </w:pPr>
+      <w:r>
+        <w:t>What modeling algorithms are you planning to use (i.e., decision trees, random forests, etc.)?</w:t>
+      </w:r>
+    </w:p>
+    <w:p>
+      <w:pPr>
+        <w:spacing w:after="60" w:line="360" w:lineRule="auto"/>
+        <w:jc w:val="both"/>
+      </w:pPr>
+      <w:r>
+        <w:t>Random forests, logistic regression, support vector machine</w:t>
+      </w:r>
+      <w:r>
+        <w:t>. I need the 3 of them to either build a pipeline or just to obtain metrics and compare them all to choose the best-fitted model.</w:t>
+      </w:r>
+    </w:p>
+    <w:p>
+      <w:pPr>
+        <w:spacing w:after="60" w:line="360" w:lineRule="auto"/>
+        <w:jc w:val="both"/>
+      </w:pPr>
     </w:p>
     <w:sectPr>
-      <w:pgSz w:h="15840" w:w="12240" w:orient="portrait"/>
-      <w:pgMar w:bottom="1440" w:top="1440" w:left="1440" w:right="1440" w:header="720" w:footer="720"/>
+      <w:pgSz w:w="12240" w:h="15840"/>
+      <w:pgMar w:top="1440" w:right="1440" w:bottom="1440" w:left="1440" w:header="720" w:footer="720" w:gutter="0"/>
       <w:pgNumType w:start="1"/>
+      <w:cols w:space="720"/>
     </w:sectPr>
   </w:body>
 </w:document>
 </file>
 
+<file path=word/endnotes.xml><?xml version="1.0" encoding="utf-8"?>
+<w:endnotes xmlns:wpc="http://schemas.microsoft.com/office/word/2010/wordprocessingCanvas" xmlns:cx="http://schemas.microsoft.com/office/drawing/2014/chartex" xmlns:cx1="http://schemas.microsoft.com/office/drawing/2015/9/8/chartex" xmlns:cx2="http://schemas.microsoft.com/office/drawing/2015/10/21/chartex" xmlns:cx3="http://schemas.microsoft.com/office/drawing/2016/5/9/chartex" xmlns:cx4="http://schemas.microsoft.com/office/drawing/2016/5/10/chartex" xmlns:cx5="http://schemas.microsoft.com/office/drawing/2016/5/11/chartex" xmlns:cx6="http://schemas.microsoft.com/office/drawing/2016/5/12/chartex" xmlns:cx7="http://schemas.microsoft.com/office/drawing/2016/5/13/chartex" xmlns:cx8="http://schemas.microsoft.com/office/drawing/2016/5/14/chartex" xmlns:mc="http://schemas.openxmlformats.org/markup-compatibility/2006" xmlns:aink="http://schemas.microsoft.com/office/drawing/2016/ink" xmlns:am3d="http://schemas.microsoft.com/office/drawing/2017/model3d" xmlns:o="urn:schemas-microsoft-com:office:office" xmlns:r="http://schemas.openxmlformats.org/officeDocument/2006/relationships" xmlns:m="http://schemas.openxmlformats.org/officeDocument/2006/math" xmlns:v="urn:schemas-microsoft-com:vml" xmlns:wp14="http://schemas.microsoft.com/office/word/2010/wordprocessingDrawing" xmlns:wp="http://schemas.openxmlformats.org/drawingml/2006/wordprocessingDrawing" xmlns:w10="urn:schemas-microsoft-com:office:word" xmlns:w="http://schemas.openxmlformats.org/wordprocessingml/2006/main" xmlns:w14="http://schemas.microsoft.com/office/word/2010/wordml" xmlns:w15="http://schemas.microsoft.com/office/word/2012/wordml" xmlns:w16cex="http://schemas.microsoft.com/office/word/2018/wordml/cex" xmlns:w16cid="http://schemas.microsoft.com/office/word/2016/wordml/cid" xmlns:w16="http://schemas.microsoft.com/office/word/2018/wordml" xmlns:w16sdtdh="http://schemas.microsoft.com/office/word/2020/wordml/sdtdatahash" xmlns:w16se="http://schemas.microsoft.com/office/word/2015/wordml/symex" xmlns:wpg="http://schemas.microsoft.com/office/word/2010/wordprocessingGroup" xmlns:wpi="http://schemas.microsoft.com/office/word/2010/wordprocessingInk" xmlns:wne="http://schemas.microsoft.com/office/word/2006/wordml" xmlns:wps="http://schemas.microsoft.com/office/word/2010/wordprocessingShape" mc:Ignorable="w14 w15 w16se w16cid w16 w16cex w16sdtdh wp14">
+  <w:endnote w:type="separator" w:id="-1">
+    <w:p>
+      <w:pPr>
+        <w:spacing w:line="240" w:lineRule="auto"/>
+      </w:pPr>
+      <w:r>
+        <w:separator/>
+      </w:r>
+    </w:p>
+  </w:endnote>
+  <w:endnote w:type="continuationSeparator" w:id="0">
+    <w:p>
+      <w:pPr>
+        <w:spacing w:line="240" w:lineRule="auto"/>
+      </w:pPr>
+      <w:r>
+        <w:continuationSeparator/>
+      </w:r>
+    </w:p>
+  </w:endnote>
+</w:endnotes>
+</file>
+
+<file path=word/footnotes.xml><?xml version="1.0" encoding="utf-8"?>
+<w:footnotes xmlns:wpc="http://schemas.microsoft.com/office/word/2010/wordprocessingCanvas" xmlns:cx="http://schemas.microsoft.com/office/drawing/2014/chartex" xmlns:cx1="http://schemas.microsoft.com/office/drawing/2015/9/8/chartex" xmlns:cx2="http://schemas.microsoft.com/office/drawing/2015/10/21/chartex" xmlns:cx3="http://schemas.microsoft.com/office/drawing/2016/5/9/chartex" xmlns:cx4="http://schemas.microsoft.com/office/drawing/2016/5/10/chartex" xmlns:cx5="http://schemas.microsoft.com/office/drawing/2016/5/11/chartex" xmlns:cx6="http://schemas.microsoft.com/office/drawing/2016/5/12/chartex" xmlns:cx7="http://schemas.microsoft.com/office/drawing/2016/5/13/chartex" xmlns:cx8="http://schemas.microsoft.com/office/drawing/2016/5/14/chartex" xmlns:mc="http://schemas.openxmlformats.org/markup-compatibility/2006" xmlns:aink="http://schemas.microsoft.com/office/drawing/2016/ink" xmlns:am3d="http://schemas.microsoft.com/office/drawing/2017/model3d" xmlns:o="urn:schemas-microsoft-com:office:office" xmlns:r="http://schemas.openxmlformats.org/officeDocument/2006/relationships" xmlns:m="http://schemas.openxmlformats.org/officeDocument/2006/math" xmlns:v="urn:schemas-microsoft-com:vml" xmlns:wp14="http://schemas.microsoft.com/office/word/2010/wordprocessingDrawing" xmlns:wp="http://schemas.openxmlformats.org/drawingml/2006/wordprocessingDrawing" xmlns:w10="urn:schemas-microsoft-com:office:word" xmlns:w="http://schemas.openxmlformats.org/wordprocessingml/2006/main" xmlns:w14="http://schemas.microsoft.com/office/word/2010/wordml" xmlns:w15="http://schemas.microsoft.com/office/word/2012/wordml" xmlns:w16cex="http://schemas.microsoft.com/office/word/2018/wordml/cex" xmlns:w16cid="http://schemas.microsoft.com/office/word/2016/wordml/cid" xmlns:w16="http://schemas.microsoft.com/office/word/2018/wordml" xmlns:w16sdtdh="http://schemas.microsoft.com/office/word/2020/wordml/sdtdatahash" xmlns:w16se="http://schemas.microsoft.com/office/word/2015/wordml/symex" xmlns:wpg="http://schemas.microsoft.com/office/word/2010/wordprocessingGroup" xmlns:wpi="http://schemas.microsoft.com/office/word/2010/wordprocessingInk" xmlns:wne="http://schemas.microsoft.com/office/word/2006/wordml" xmlns:wps="http://schemas.microsoft.com/office/word/2010/wordprocessingShape" mc:Ignorable="w14 w15 w16se w16cid w16 w16cex w16sdtdh wp14">
+  <w:footnote w:type="separator" w:id="-1">
+    <w:p>
+      <w:pPr>
+        <w:spacing w:line="240" w:lineRule="auto"/>
+      </w:pPr>
+      <w:r>
+        <w:separator/>
+      </w:r>
+    </w:p>
+  </w:footnote>
+  <w:footnote w:type="continuationSeparator" w:id="0">
+    <w:p>
+      <w:pPr>
+        <w:spacing w:line="240" w:lineRule="auto"/>
+      </w:pPr>
+      <w:r>
+        <w:continuationSeparator/>
+      </w:r>
+    </w:p>
+  </w:footnote>
+</w:footnotes>
+</file>
+
 <file path=word/numbering.xml><?xml version="1.0" encoding="utf-8"?>
-<w:numbering xmlns:mc="http://schemas.openxmlformats.org/markup-compatibility/2006" xmlns:o="urn:schemas-microsoft-com:office:office" xmlns:r="http://schemas.openxmlformats.org/officeDocument/2006/relationships" xmlns:m="http://schemas.openxmlformats.org/officeDocument/2006/math" xmlns:v="urn:schemas-microsoft-com:vml" xmlns:wp="http://schemas.openxmlformats.org/drawingml/2006/wordprocessingDrawing" xmlns:w10="urn:schemas-microsoft-com:office:word" xmlns:w="http://schemas.openxmlformats.org/wordprocessingml/2006/main" xmlns:wne="http://schemas.microsoft.com/office/word/2006/wordml" xmlns:sl="http://schemas.openxmlformats.org/schemaLibrary/2006/main" xmlns:a="http://schemas.openxmlformats.org/drawingml/2006/main" xmlns:pic="http://schemas.openxmlformats.org/drawingml/2006/picture" xmlns:c="http://schemas.openxmlformats.org/drawingml/2006/chart" xmlns:lc="http://schemas.openxmlformats.org/drawingml/2006/lockedCanvas" xmlns:dgm="http://schemas.openxmlformats.org/drawingml/2006/diagram" xmlns:wps="http://schemas.microsoft.com/office/word/2010/wordprocessingShape" xmlns:wpg="http://schemas.microsoft.com/office/word/2010/wordprocessingGroup" xmlns:w14="http://schemas.microsoft.com/office/word/2010/wordml" xmlns:w15="http://schemas.microsoft.com/office/word/2012/wordml">
-  <w:abstractNum w:abstractNumId="1">
+<w:numbering xmlns:wpc="http://schemas.microsoft.com/office/word/2010/wordprocessingCanvas" xmlns:cx="http://schemas.microsoft.com/office/drawing/2014/chartex" xmlns:cx1="http://schemas.microsoft.com/office/drawing/2015/9/8/chartex" xmlns:cx2="http://schemas.microsoft.com/office/drawing/2015/10/21/chartex" xmlns:cx3="http://schemas.microsoft.com/office/drawing/2016/5/9/chartex" xmlns:cx4="http://schemas.microsoft.com/office/drawing/2016/5/10/chartex" xmlns:cx5="http://schemas.microsoft.com/office/drawing/2016/5/11/chartex" xmlns:cx6="http://schemas.microsoft.com/office/drawing/2016/5/12/chartex" xmlns:cx7="http://schemas.microsoft.com/office/drawing/2016/5/13/chartex" xmlns:cx8="http://schemas.microsoft.com/office/drawing/2016/5/14/chartex" xmlns:mc="http://schemas.openxmlformats.org/markup-compatibility/2006" xmlns:aink="http://schemas.microsoft.com/office/drawing/2016/ink" xmlns:am3d="http://schemas.microsoft.com/office/drawing/2017/model3d" xmlns:o="urn:schemas-microsoft-com:office:office" xmlns:r="http://schemas.openxmlformats.org/officeDocument/2006/relationships" xmlns:m="http://schemas.openxmlformats.org/officeDocument/2006/math" xmlns:v="urn:schemas-microsoft-com:vml" xmlns:wp14="http://schemas.microsoft.com/office/word/2010/wordprocessingDrawing" xmlns:wp="http://schemas.openxmlformats.org/drawingml/2006/wordprocessingDrawing" xmlns:w10="urn:schemas-microsoft-com:office:word" xmlns:w="http://schemas.openxmlformats.org/wordprocessingml/2006/main" xmlns:w14="http://schemas.microsoft.com/office/word/2010/wordml" xmlns:w15="http://schemas.microsoft.com/office/word/2012/wordml" xmlns:w16cex="http://schemas.microsoft.com/office/word/2018/wordml/cex" xmlns:w16cid="http://schemas.microsoft.com/office/word/2016/wordml/cid" xmlns:w16="http://schemas.microsoft.com/office/word/2018/wordml" xmlns:w16sdtdh="http://schemas.microsoft.com/office/word/2020/wordml/sdtdatahash" xmlns:w16se="http://schemas.microsoft.com/office/word/2015/wordml/symex" xmlns:wpg="http://schemas.microsoft.com/office/word/2010/wordprocessingGroup" xmlns:wpi="http://schemas.microsoft.com/office/word/2010/wordprocessingInk" xmlns:wne="http://schemas.microsoft.com/office/word/2006/wordml" xmlns:wps="http://schemas.microsoft.com/office/word/2010/wordprocessingShape" mc:Ignorable="w14 w15 w16se w16cid w16 w16cex w16sdtdh wp14">
+  <w:abstractNum w:abstractNumId="0" w15:restartNumberingAfterBreak="0">
+    <w:nsid w:val="03032797"/>
+    <w:multiLevelType w:val="multilevel"/>
+    <w:tmpl w:val="216C81A0"/>
     <w:lvl w:ilvl="0">
       <w:start w:val="1"/>
       <w:numFmt w:val="bullet"/>
@@ -970,7 +1150,10 @@
       </w:rPr>
     </w:lvl>
   </w:abstractNum>
-  <w:abstractNum w:abstractNumId="2">
+  <w:abstractNum w:abstractNumId="1" w15:restartNumberingAfterBreak="0">
+    <w:nsid w:val="21F90B1A"/>
+    <w:multiLevelType w:val="multilevel"/>
+    <w:tmpl w:val="12803274"/>
     <w:lvl w:ilvl="0">
       <w:start w:val="1"/>
       <w:numFmt w:val="bullet"/>
@@ -1080,7 +1263,10 @@
       </w:rPr>
     </w:lvl>
   </w:abstractNum>
-  <w:abstractNum w:abstractNumId="3">
+  <w:abstractNum w:abstractNumId="2" w15:restartNumberingAfterBreak="0">
+    <w:nsid w:val="2DDB579F"/>
+    <w:multiLevelType w:val="multilevel"/>
+    <w:tmpl w:val="837001D0"/>
     <w:lvl w:ilvl="0">
       <w:start w:val="1"/>
       <w:numFmt w:val="bullet"/>
@@ -1190,117 +1376,10 @@
       </w:rPr>
     </w:lvl>
   </w:abstractNum>
-  <w:abstractNum w:abstractNumId="4">
-    <w:lvl w:ilvl="0">
-      <w:start w:val="1"/>
-      <w:numFmt w:val="bullet"/>
-      <w:lvlText w:val="●"/>
-      <w:lvlJc w:val="left"/>
-      <w:pPr>
-        <w:ind w:left="720" w:hanging="360"/>
-      </w:pPr>
-      <w:rPr>
-        <w:u w:val="none"/>
-      </w:rPr>
-    </w:lvl>
-    <w:lvl w:ilvl="1">
-      <w:start w:val="1"/>
-      <w:numFmt w:val="bullet"/>
-      <w:lvlText w:val="○"/>
-      <w:lvlJc w:val="left"/>
-      <w:pPr>
-        <w:ind w:left="1440" w:hanging="360"/>
-      </w:pPr>
-      <w:rPr>
-        <w:u w:val="none"/>
-      </w:rPr>
-    </w:lvl>
-    <w:lvl w:ilvl="2">
-      <w:start w:val="1"/>
-      <w:numFmt w:val="bullet"/>
-      <w:lvlText w:val="■"/>
-      <w:lvlJc w:val="left"/>
-      <w:pPr>
-        <w:ind w:left="2160" w:hanging="360"/>
-      </w:pPr>
-      <w:rPr>
-        <w:u w:val="none"/>
-      </w:rPr>
-    </w:lvl>
-    <w:lvl w:ilvl="3">
-      <w:start w:val="1"/>
-      <w:numFmt w:val="bullet"/>
-      <w:lvlText w:val="●"/>
-      <w:lvlJc w:val="left"/>
-      <w:pPr>
-        <w:ind w:left="2880" w:hanging="360"/>
-      </w:pPr>
-      <w:rPr>
-        <w:u w:val="none"/>
-      </w:rPr>
-    </w:lvl>
-    <w:lvl w:ilvl="4">
-      <w:start w:val="1"/>
-      <w:numFmt w:val="bullet"/>
-      <w:lvlText w:val="○"/>
-      <w:lvlJc w:val="left"/>
-      <w:pPr>
-        <w:ind w:left="3600" w:hanging="360"/>
-      </w:pPr>
-      <w:rPr>
-        <w:u w:val="none"/>
-      </w:rPr>
-    </w:lvl>
-    <w:lvl w:ilvl="5">
-      <w:start w:val="1"/>
-      <w:numFmt w:val="bullet"/>
-      <w:lvlText w:val="■"/>
-      <w:lvlJc w:val="left"/>
-      <w:pPr>
-        <w:ind w:left="4320" w:hanging="360"/>
-      </w:pPr>
-      <w:rPr>
-        <w:u w:val="none"/>
-      </w:rPr>
-    </w:lvl>
-    <w:lvl w:ilvl="6">
-      <w:start w:val="1"/>
-      <w:numFmt w:val="bullet"/>
-      <w:lvlText w:val="●"/>
-      <w:lvlJc w:val="left"/>
-      <w:pPr>
-        <w:ind w:left="5040" w:hanging="360"/>
-      </w:pPr>
-      <w:rPr>
-        <w:u w:val="none"/>
-      </w:rPr>
-    </w:lvl>
-    <w:lvl w:ilvl="7">
-      <w:start w:val="1"/>
-      <w:numFmt w:val="bullet"/>
-      <w:lvlText w:val="○"/>
-      <w:lvlJc w:val="left"/>
-      <w:pPr>
-        <w:ind w:left="5760" w:hanging="360"/>
-      </w:pPr>
-      <w:rPr>
-        <w:u w:val="none"/>
-      </w:rPr>
-    </w:lvl>
-    <w:lvl w:ilvl="8">
-      <w:start w:val="1"/>
-      <w:numFmt w:val="bullet"/>
-      <w:lvlText w:val="■"/>
-      <w:lvlJc w:val="left"/>
-      <w:pPr>
-        <w:ind w:left="6480" w:hanging="360"/>
-      </w:pPr>
-      <w:rPr>
-        <w:u w:val="none"/>
-      </w:rPr>
-    </w:lvl>
-  </w:abstractNum>
-  <w:abstractNum w:abstractNumId="5">
+  <w:abstractNum w:abstractNumId="3" w15:restartNumberingAfterBreak="0">
+    <w:nsid w:val="36E06332"/>
+    <w:multiLevelType w:val="multilevel"/>
+    <w:tmpl w:val="82D840B2"/>
     <w:lvl w:ilvl="0">
       <w:start w:val="1"/>
       <w:numFmt w:val="decimal"/>
@@ -1410,7 +1489,10 @@
       </w:rPr>
     </w:lvl>
   </w:abstractNum>
-  <w:abstractNum w:abstractNumId="6">
+  <w:abstractNum w:abstractNumId="4" w15:restartNumberingAfterBreak="0">
+    <w:nsid w:val="3C320578"/>
+    <w:multiLevelType w:val="multilevel"/>
+    <w:tmpl w:val="FA2AA820"/>
     <w:lvl w:ilvl="0">
       <w:start w:val="1"/>
       <w:numFmt w:val="bullet"/>
@@ -1520,7 +1602,10 @@
       </w:rPr>
     </w:lvl>
   </w:abstractNum>
-  <w:abstractNum w:abstractNumId="7">
+  <w:abstractNum w:abstractNumId="5" w15:restartNumberingAfterBreak="0">
+    <w:nsid w:val="73A72C6B"/>
+    <w:multiLevelType w:val="multilevel"/>
+    <w:tmpl w:val="7A405508"/>
     <w:lvl w:ilvl="0">
       <w:start w:val="1"/>
       <w:numFmt w:val="bullet"/>
@@ -1630,7 +1715,123 @@
       </w:rPr>
     </w:lvl>
   </w:abstractNum>
-  <w:abstractNum w:abstractNumId="8">
+  <w:abstractNum w:abstractNumId="6" w15:restartNumberingAfterBreak="0">
+    <w:nsid w:val="754D584B"/>
+    <w:multiLevelType w:val="multilevel"/>
+    <w:tmpl w:val="E2845EC4"/>
+    <w:lvl w:ilvl="0">
+      <w:start w:val="1"/>
+      <w:numFmt w:val="bullet"/>
+      <w:lvlText w:val="●"/>
+      <w:lvlJc w:val="left"/>
+      <w:pPr>
+        <w:ind w:left="720" w:hanging="360"/>
+      </w:pPr>
+      <w:rPr>
+        <w:u w:val="none"/>
+      </w:rPr>
+    </w:lvl>
+    <w:lvl w:ilvl="1">
+      <w:start w:val="1"/>
+      <w:numFmt w:val="bullet"/>
+      <w:lvlText w:val="○"/>
+      <w:lvlJc w:val="left"/>
+      <w:pPr>
+        <w:ind w:left="1440" w:hanging="360"/>
+      </w:pPr>
+      <w:rPr>
+        <w:u w:val="none"/>
+      </w:rPr>
+    </w:lvl>
+    <w:lvl w:ilvl="2">
+      <w:start w:val="1"/>
+      <w:numFmt w:val="bullet"/>
+      <w:lvlText w:val="■"/>
+      <w:lvlJc w:val="left"/>
+      <w:pPr>
+        <w:ind w:left="2160" w:hanging="360"/>
+      </w:pPr>
+      <w:rPr>
+        <w:u w:val="none"/>
+      </w:rPr>
+    </w:lvl>
+    <w:lvl w:ilvl="3">
+      <w:start w:val="1"/>
+      <w:numFmt w:val="bullet"/>
+      <w:lvlText w:val="●"/>
+      <w:lvlJc w:val="left"/>
+      <w:pPr>
+        <w:ind w:left="2880" w:hanging="360"/>
+      </w:pPr>
+      <w:rPr>
+        <w:u w:val="none"/>
+      </w:rPr>
+    </w:lvl>
+    <w:lvl w:ilvl="4">
+      <w:start w:val="1"/>
+      <w:numFmt w:val="bullet"/>
+      <w:lvlText w:val="○"/>
+      <w:lvlJc w:val="left"/>
+      <w:pPr>
+        <w:ind w:left="3600" w:hanging="360"/>
+      </w:pPr>
+      <w:rPr>
+        <w:u w:val="none"/>
+      </w:rPr>
+    </w:lvl>
+    <w:lvl w:ilvl="5">
+      <w:start w:val="1"/>
+      <w:numFmt w:val="bullet"/>
+      <w:lvlText w:val="■"/>
+      <w:lvlJc w:val="left"/>
+      <w:pPr>
+        <w:ind w:left="4320" w:hanging="360"/>
+      </w:pPr>
+      <w:rPr>
+        <w:u w:val="none"/>
+      </w:rPr>
+    </w:lvl>
+    <w:lvl w:ilvl="6">
+      <w:start w:val="1"/>
+      <w:numFmt w:val="bullet"/>
+      <w:lvlText w:val="●"/>
+      <w:lvlJc w:val="left"/>
+      <w:pPr>
+        <w:ind w:left="5040" w:hanging="360"/>
+      </w:pPr>
+      <w:rPr>
+        <w:u w:val="none"/>
+      </w:rPr>
+    </w:lvl>
+    <w:lvl w:ilvl="7">
+      <w:start w:val="1"/>
+      <w:numFmt w:val="bullet"/>
+      <w:lvlText w:val="○"/>
+      <w:lvlJc w:val="left"/>
+      <w:pPr>
+        <w:ind w:left="5760" w:hanging="360"/>
+      </w:pPr>
+      <w:rPr>
+        <w:u w:val="none"/>
+      </w:rPr>
+    </w:lvl>
+    <w:lvl w:ilvl="8">
+      <w:start w:val="1"/>
+      <w:numFmt w:val="bullet"/>
+      <w:lvlText w:val="■"/>
+      <w:lvlJc w:val="left"/>
+      <w:pPr>
+        <w:ind w:left="6480" w:hanging="360"/>
+      </w:pPr>
+      <w:rPr>
+        <w:u w:val="none"/>
+      </w:rPr>
+    </w:lvl>
+  </w:abstractNum>
+  <w:abstractNum w:abstractNumId="7" w15:restartNumberingAfterBreak="0">
+    <w:nsid w:val="7BA128F7"/>
+    <w:multiLevelType w:val="multilevel"/>
+    <w:tmpl w:val="6FA2270C"/>
     <w:lvl w:ilvl="0">
       <w:start w:val="1"/>
       <w:numFmt w:val="bullet"/>
@@ -1741,41 +1942,41 @@
     </w:lvl>
   </w:abstractNum>
   <w:num w:numId="1">
+    <w:abstractNumId w:val="0"/>
+  </w:num>
+  <w:num w:numId="2">
+    <w:abstractNumId w:val="4"/>
+  </w:num>
+  <w:num w:numId="3">
+    <w:abstractNumId w:val="2"/>
+  </w:num>
+  <w:num w:numId="4">
+    <w:abstractNumId w:val="7"/>
+  </w:num>
+  <w:num w:numId="5">
+    <w:abstractNumId w:val="3"/>
+  </w:num>
+  <w:num w:numId="6">
     <w:abstractNumId w:val="1"/>
   </w:num>
-  <w:num w:numId="2">
-    <w:abstractNumId w:val="2"/>
-  </w:num>
-  <w:num w:numId="3">
-    <w:abstractNumId w:val="3"/>
-  </w:num>
-  <w:num w:numId="4">
-    <w:abstractNumId w:val="4"/>
-  </w:num>
-  <w:num w:numId="5">
-    <w:abstractNumId w:val="5"/>
-  </w:num>
-  <w:num w:numId="6">
+  <w:num w:numId="7">
     <w:abstractNumId w:val="6"/>
   </w:num>
-  <w:num w:numId="7">
-    <w:abstractNumId w:val="7"/>
-  </w:num>
   <w:num w:numId="8">
-    <w:abstractNumId w:val="8"/>
+    <w:abstractNumId w:val="5"/>
   </w:num>
 </w:numbering>
 </file>
 
 <file path=word/styles.xml><?xml version="1.0" encoding="utf-8"?>
-<w:styles xmlns:mc="http://schemas.openxmlformats.org/markup-compatibility/2006" xmlns:o="urn:schemas-microsoft-com:office:office" xmlns:r="http://schemas.openxmlformats.org/officeDocument/2006/relationships" xmlns:m="http://schemas.openxmlformats.org/officeDocument/2006/math" xmlns:v="urn:schemas-microsoft-com:vml" xmlns:wp="http://schemas.openxmlformats.org/drawingml/2006/wordprocessingDrawing" xmlns:w10="urn:schemas-microsoft-com:office:word" xmlns:w="http://schemas.openxmlformats.org/wordprocessingml/2006/main" xmlns:wne="http://schemas.microsoft.com/office/word/2006/wordml" xmlns:sl="http://schemas.openxmlformats.org/schemaLibrary/2006/main" xmlns:a="http://schemas.openxmlformats.org/drawingml/2006/main" xmlns:pic="http://schemas.openxmlformats.org/drawingml/2006/picture" xmlns:c="http://schemas.openxmlformats.org/drawingml/2006/chart" xmlns:lc="http://schemas.openxmlformats.org/drawingml/2006/lockedCanvas" xmlns:dgm="http://schemas.openxmlformats.org/drawingml/2006/diagram" xmlns:wps="http://schemas.microsoft.com/office/word/2010/wordprocessingShape" xmlns:wpg="http://schemas.microsoft.com/office/word/2010/wordprocessingGroup" xmlns:w14="http://schemas.microsoft.com/office/word/2010/wordml" xmlns:w15="http://schemas.microsoft.com/office/word/2012/wordml">
+<w:styles xmlns:mc="http://schemas.openxmlformats.org/markup-compatibility/2006" xmlns:r="http://schemas.openxmlformats.org/officeDocument/2006/relationships" xmlns:w="http://schemas.openxmlformats.org/wordprocessingml/2006/main" xmlns:w14="http://schemas.microsoft.com/office/word/2010/wordml" xmlns:w15="http://schemas.microsoft.com/office/word/2012/wordml" xmlns:w16cex="http://schemas.microsoft.com/office/word/2018/wordml/cex" xmlns:w16cid="http://schemas.microsoft.com/office/word/2016/wordml/cid" xmlns:w16="http://schemas.microsoft.com/office/word/2018/wordml" xmlns:w16sdtdh="http://schemas.microsoft.com/office/word/2020/wordml/sdtdatahash" xmlns:w16se="http://schemas.microsoft.com/office/word/2015/wordml/symex" mc:Ignorable="w14 w15 w16se w16cid w16 w16cex w16sdtdh">
   <w:docDefaults>
     <w:rPrDefault>
       <w:rPr>
-        <w:rFonts w:ascii="Arial" w:cs="Arial" w:eastAsia="Arial" w:hAnsi="Arial"/>
+        <w:rFonts w:ascii="Arial" w:eastAsia="Arial" w:hAnsi="Arial" w:cs="Arial"/>
         <w:sz w:val="22"/>
         <w:szCs w:val="22"/>
-        <w:lang w:val="en"/>
+        <w:lang w:val="en" w:eastAsia="en-US" w:bidi="ar-SA"/>
       </w:rPr>
     </w:rPrDefault>
     <w:pPrDefault>
@@ -1784,21 +1985,399 @@
       </w:pPr>
     </w:pPrDefault>
   </w:docDefaults>
-  <w:style w:type="paragraph" w:styleId="Normal" w:default="1">
-    <w:name w:val="normal"/>
-  </w:style>
-  <w:style w:type="table" w:styleId="TableNormal" w:default="1">
-    <w:name w:val="Table Normal"/>
+  <w:latentStyles w:defLockedState="0" w:defUIPriority="99" w:defSemiHidden="0" w:defUnhideWhenUsed="0" w:defQFormat="0" w:count="376">
+    <w:lsdException w:name="Normal" w:uiPriority="0" w:qFormat="1"/>
+    <w:lsdException w:name="heading 1" w:uiPriority="9" w:qFormat="1"/>
+    <w:lsdException w:name="heading 2" w:semiHidden="1" w:uiPriority="9" w:unhideWhenUsed="1" w:qFormat="1"/>
+    <w:lsdException w:name="heading 3" w:semiHidden="1" w:uiPriority="9" w:unhideWhenUsed="1" w:qFormat="1"/>
+    <w:lsdException w:name="heading 4" w:semiHidden="1" w:uiPriority="9" w:unhideWhenUsed="1" w:qFormat="1"/>
+    <w:lsdException w:name="heading 5" w:semiHidden="1" w:uiPriority="9" w:unhideWhenUsed="1" w:qFormat="1"/>
+    <w:lsdException w:name="heading 6" w:semiHidden="1" w:uiPriority="9" w:unhideWhenUsed="1" w:qFormat="1"/>
+    <w:lsdException w:name="heading 7" w:semiHidden="1" w:uiPriority="9" w:unhideWhenUsed="1" w:qFormat="1"/>
+    <w:lsdException w:name="heading 8" w:semiHidden="1" w:uiPriority="9" w:unhideWhenUsed="1" w:qFormat="1"/>
+    <w:lsdException w:name="heading 9" w:semiHidden="1" w:uiPriority="9" w:unhideWhenUsed="1" w:qFormat="1"/>
+    <w:lsdException w:name="index 1" w:semiHidden="1" w:unhideWhenUsed="1"/>
+    <w:lsdException w:name="index 2" w:semiHidden="1" w:unhideWhenUsed="1"/>
+    <w:lsdException w:name="index 3" w:semiHidden="1" w:unhideWhenUsed="1"/>
+    <w:lsdException w:name="index 4" w:semiHidden="1" w:unhideWhenUsed="1"/>
+    <w:lsdException w:name="index 5" w:semiHidden="1" w:unhideWhenUsed="1"/>
+    <w:lsdException w:name="index 6" w:semiHidden="1" w:unhideWhenUsed="1"/>
+    <w:lsdException w:name="index 7" w:semiHidden="1" w:unhideWhenUsed="1"/>
+    <w:lsdException w:name="index 8" w:semiHidden="1" w:unhideWhenUsed="1"/>
+    <w:lsdException w:name="index 9" w:semiHidden="1" w:unhideWhenUsed="1"/>
+    <w:lsdException w:name="toc 1" w:semiHidden="1" w:uiPriority="39" w:unhideWhenUsed="1"/>
+    <w:lsdException w:name="toc 2" w:semiHidden="1" w:uiPriority="39" w:unhideWhenUsed="1"/>
+    <w:lsdException w:name="toc 3" w:semiHidden="1" w:uiPriority="39" w:unhideWhenUsed="1"/>
+    <w:lsdException w:name="toc 4" w:semiHidden="1" w:uiPriority="39" w:unhideWhenUsed="1"/>
+    <w:lsdException w:name="toc 5" w:semiHidden="1" w:uiPriority="39" w:unhideWhenUsed="1"/>
+    <w:lsdException w:name="toc 6" w:semiHidden="1" w:uiPriority="39" w:unhideWhenUsed="1"/>
+    <w:lsdException w:name="toc 7" w:semiHidden="1" w:uiPriority="39" w:unhideWhenUsed="1"/>
+    <w:lsdException w:name="toc 8" w:semiHidden="1" w:uiPriority="39" w:unhideWhenUsed="1"/>
+    <w:lsdException w:name="toc 9" w:semiHidden="1" w:uiPriority="39" w:unhideWhenUsed="1"/>
+    <w:lsdException w:name="Normal Indent" w:semiHidden="1" w:unhideWhenUsed="1"/>
+    <w:lsdException w:name="footnote text" w:semiHidden="1" w:unhideWhenUsed="1"/>
+    <w:lsdException w:name="annotation text" w:semiHidden="1" w:unhideWhenUsed="1"/>
+    <w:lsdException w:name="header" w:semiHidden="1" w:unhideWhenUsed="1"/>
+    <w:lsdException w:name="footer" w:semiHidden="1" w:unhideWhenUsed="1"/>
+    <w:lsdException w:name="index heading" w:semiHidden="1" w:unhideWhenUsed="1"/>
+    <w:lsdException w:name="caption" w:semiHidden="1" w:uiPriority="35" w:unhideWhenUsed="1" w:qFormat="1"/>
+    <w:lsdException w:name="table of figures" w:semiHidden="1" w:unhideWhenUsed="1"/>
+    <w:lsdException w:name="envelope address" w:semiHidden="1" w:unhideWhenUsed="1"/>
+    <w:lsdException w:name="envelope return" w:semiHidden="1" w:unhideWhenUsed="1"/>
+    <w:lsdException w:name="footnote reference" w:semiHidden="1" w:unhideWhenUsed="1"/>
+    <w:lsdException w:name="annotation reference" w:semiHidden="1" w:unhideWhenUsed="1"/>
+    <w:lsdException w:name="line number" w:semiHidden="1" w:unhideWhenUsed="1"/>
+    <w:lsdException w:name="page number" w:semiHidden="1" w:unhideWhenUsed="1"/>
+    <w:lsdException w:name="endnote reference" w:semiHidden="1" w:unhideWhenUsed="1"/>
+    <w:lsdException w:name="endnote text" w:semiHidden="1" w:unhideWhenUsed="1"/>
+    <w:lsdException w:name="table of authorities" w:semiHidden="1" w:unhideWhenUsed="1"/>
+    <w:lsdException w:name="macro" w:semiHidden="1" w:unhideWhenUsed="1"/>
+    <w:lsdException w:name="toa heading" w:semiHidden="1" w:unhideWhenUsed="1"/>
+    <w:lsdException w:name="List" w:semiHidden="1" w:unhideWhenUsed="1"/>
+    <w:lsdException w:name="List Bullet" w:semiHidden="1" w:unhideWhenUsed="1"/>
+    <w:lsdException w:name="List Number" w:semiHidden="1" w:unhideWhenUsed="1"/>
+    <w:lsdException w:name="List 2" w:semiHidden="1" w:unhideWhenUsed="1"/>
+    <w:lsdException w:name="List 3" w:semiHidden="1" w:unhideWhenUsed="1"/>
+    <w:lsdException w:name="List 4" w:semiHidden="1" w:unhideWhenUsed="1"/>
+    <w:lsdException w:name="List 5" w:semiHidden="1" w:unhideWhenUsed="1"/>
+    <w:lsdException w:name="List Bullet 2" w:semiHidden="1" w:unhideWhenUsed="1"/>
+    <w:lsdException w:name="List Bullet 3" w:semiHidden="1" w:unhideWhenUsed="1"/>
+    <w:lsdException w:name="List Bullet 4" w:semiHidden="1" w:unhideWhenUsed="1"/>
+    <w:lsdException w:name="List Bullet 5" w:semiHidden="1" w:unhideWhenUsed="1"/>
+    <w:lsdException w:name="List Number 2" w:semiHidden="1" w:unhideWhenUsed="1"/>
+    <w:lsdException w:name="List Number 3" w:semiHidden="1" w:unhideWhenUsed="1"/>
+    <w:lsdException w:name="List Number 4" w:semiHidden="1" w:unhideWhenUsed="1"/>
+    <w:lsdException w:name="List Number 5" w:semiHidden="1" w:unhideWhenUsed="1"/>
+    <w:lsdException w:name="Title" w:uiPriority="10" w:qFormat="1"/>
+    <w:lsdException w:name="Closing" w:semiHidden="1" w:unhideWhenUsed="1"/>
+    <w:lsdException w:name="Signature" w:semiHidden="1" w:unhideWhenUsed="1"/>
+    <w:lsdException w:name="Default Paragraph Font" w:semiHidden="1" w:uiPriority="1" w:unhideWhenUsed="1"/>
+    <w:lsdException w:name="Body Text" w:semiHidden="1" w:unhideWhenUsed="1"/>
+    <w:lsdException w:name="Body Text Indent" w:semiHidden="1" w:unhideWhenUsed="1"/>
+    <w:lsdException w:name="List Continue" w:semiHidden="1" w:unhideWhenUsed="1"/>
+    <w:lsdException w:name="List Continue 2" w:semiHidden="1" w:unhideWhenUsed="1"/>
+    <w:lsdException w:name="List Continue 3" w:semiHidden="1" w:unhideWhenUsed="1"/>
+    <w:lsdException w:name="List Continue 4" w:semiHidden="1" w:unhideWhenUsed="1"/>
+    <w:lsdException w:name="List Continue 5" w:semiHidden="1" w:unhideWhenUsed="1"/>
+    <w:lsdException w:name="Message Header" w:semiHidden="1" w:unhideWhenUsed="1"/>
+    <w:lsdException w:name="Subtitle" w:uiPriority="11" w:qFormat="1"/>
+    <w:lsdException w:name="Salutation" w:semiHidden="1" w:unhideWhenUsed="1"/>
+    <w:lsdException w:name="Date" w:semiHidden="1" w:unhideWhenUsed="1"/>
+    <w:lsdException w:name="Body Text First Indent" w:semiHidden="1" w:unhideWhenUsed="1"/>
+    <w:lsdException w:name="Body Text First Indent 2" w:semiHidden="1" w:unhideWhenUsed="1"/>
+    <w:lsdException w:name="Note Heading" w:semiHidden="1" w:unhideWhenUsed="1"/>
+    <w:lsdException w:name="Body Text 2" w:semiHidden="1" w:unhideWhenUsed="1"/>
+    <w:lsdException w:name="Body Text 3" w:semiHidden="1" w:unhideWhenUsed="1"/>
+    <w:lsdException w:name="Body Text Indent 2" w:semiHidden="1" w:unhideWhenUsed="1"/>
+    <w:lsdException w:name="Body Text Indent 3" w:semiHidden="1" w:unhideWhenUsed="1"/>
+    <w:lsdException w:name="Block Text" w:semiHidden="1" w:unhideWhenUsed="1"/>
+    <w:lsdException w:name="Hyperlink" w:semiHidden="1" w:unhideWhenUsed="1"/>
+    <w:lsdException w:name="FollowedHyperlink" w:semiHidden="1" w:unhideWhenUsed="1"/>
+    <w:lsdException w:name="Strong" w:uiPriority="22" w:qFormat="1"/>
+    <w:lsdException w:name="Emphasis" w:uiPriority="20" w:qFormat="1"/>
+    <w:lsdException w:name="Document Map" w:semiHidden="1" w:unhideWhenUsed="1"/>
+    <w:lsdException w:name="Plain Text" w:semiHidden="1" w:unhideWhenUsed="1"/>
+    <w:lsdException w:name="E-mail Signature" w:semiHidden="1" w:unhideWhenUsed="1"/>
+    <w:lsdException w:name="HTML Top of Form" w:semiHidden="1" w:unhideWhenUsed="1"/>
+    <w:lsdException w:name="HTML Bottom of Form" w:semiHidden="1" w:unhideWhenUsed="1"/>
+    <w:lsdException w:name="Normal (Web)" w:semiHidden="1" w:unhideWhenUsed="1"/>
+    <w:lsdException w:name="HTML Acronym" w:semiHidden="1" w:unhideWhenUsed="1"/>
+    <w:lsdException w:name="HTML Address" w:semiHidden="1" w:unhideWhenUsed="1"/>
+    <w:lsdException w:name="HTML Cite" w:semiHidden="1" w:unhideWhenUsed="1"/>
+    <w:lsdException w:name="HTML Code" w:semiHidden="1" w:unhideWhenUsed="1"/>
+    <w:lsdException w:name="HTML Definition" w:semiHidden="1" w:unhideWhenUsed="1"/>
+    <w:lsdException w:name="HTML Keyboard" w:semiHidden="1" w:unhideWhenUsed="1"/>
+    <w:lsdException w:name="HTML Preformatted" w:semiHidden="1" w:unhideWhenUsed="1"/>
+    <w:lsdException w:name="HTML Sample" w:semiHidden="1" w:unhideWhenUsed="1"/>
+    <w:lsdException w:name="HTML Typewriter" w:semiHidden="1" w:unhideWhenUsed="1"/>
+    <w:lsdException w:name="HTML Variable" w:semiHidden="1" w:unhideWhenUsed="1"/>
+    <w:lsdException w:name="Normal Table" w:semiHidden="1" w:unhideWhenUsed="1"/>
+    <w:lsdException w:name="annotation subject" w:semiHidden="1" w:unhideWhenUsed="1"/>
+    <w:lsdException w:name="No List" w:semiHidden="1" w:unhideWhenUsed="1"/>
+    <w:lsdException w:name="Outline List 1" w:semiHidden="1" w:unhideWhenUsed="1"/>
+    <w:lsdException w:name="Outline List 2" w:semiHidden="1" w:unhideWhenUsed="1"/>
+    <w:lsdException w:name="Outline List 3" w:semiHidden="1" w:unhideWhenUsed="1"/>
+    <w:lsdException w:name="Table Simple 1" w:semiHidden="1" w:unhideWhenUsed="1"/>
+    <w:lsdException w:name="Table Simple 2" w:semiHidden="1" w:unhideWhenUsed="1"/>
+    <w:lsdException w:name="Table Simple 3" w:semiHidden="1" w:unhideWhenUsed="1"/>
+    <w:lsdException w:name="Table Classic 1" w:semiHidden="1" w:unhideWhenUsed="1"/>
+    <w:lsdException w:name="Table Classic 2" w:semiHidden="1" w:unhideWhenUsed="1"/>
+    <w:lsdException w:name="Table Classic 3" w:semiHidden="1" w:unhideWhenUsed="1"/>
+    <w:lsdException w:name="Table Classic 4" w:semiHidden="1" w:unhideWhenUsed="1"/>
+    <w:lsdException w:name="Table Colorful 1" w:semiHidden="1" w:unhideWhenUsed="1"/>
+    <w:lsdException w:name="Table Colorful 2" w:semiHidden="1" w:unhideWhenUsed="1"/>
+    <w:lsdException w:name="Table Colorful 3" w:semiHidden="1" w:unhideWhenUsed="1"/>
+    <w:lsdException w:name="Table Columns 1" w:semiHidden="1" w:unhideWhenUsed="1"/>
+    <w:lsdException w:name="Table Columns 2" w:semiHidden="1" w:unhideWhenUsed="1"/>
+    <w:lsdException w:name="Table Columns 3" w:semiHidden="1" w:unhideWhenUsed="1"/>
+    <w:lsdException w:name="Table Columns 4" w:semiHidden="1" w:unhideWhenUsed="1"/>
+    <w:lsdException w:name="Table Columns 5" w:semiHidden="1" w:unhideWhenUsed="1"/>
+    <w:lsdException w:name="Table Grid 1" w:semiHidden="1" w:unhideWhenUsed="1"/>
+    <w:lsdException w:name="Table Grid 2" w:semiHidden="1" w:unhideWhenUsed="1"/>
+    <w:lsdException w:name="Table Grid 3" w:semiHidden="1" w:unhideWhenUsed="1"/>
+    <w:lsdException w:name="Table Grid 4" w:semiHidden="1" w:unhideWhenUsed="1"/>
+    <w:lsdException w:name="Table Grid 5" w:semiHidden="1" w:unhideWhenUsed="1"/>
+    <w:lsdException w:name="Table Grid 6" w:semiHidden="1" w:unhideWhenUsed="1"/>
+    <w:lsdException w:name="Table Grid 7" w:semiHidden="1" w:unhideWhenUsed="1"/>
+    <w:lsdException w:name="Table Grid 8" w:semiHidden="1" w:unhideWhenUsed="1"/>
+    <w:lsdException w:name="Table List 1" w:semiHidden="1" w:unhideWhenUsed="1"/>
+    <w:lsdException w:name="Table List 2" w:semiHidden="1" w:unhideWhenUsed="1"/>
+    <w:lsdException w:name="Table List 3" w:semiHidden="1" w:unhideWhenUsed="1"/>
+    <w:lsdException w:name="Table List 4" w:semiHidden="1" w:unhideWhenUsed="1"/>
+    <w:lsdException w:name="Table List 5" w:semiHidden="1" w:unhideWhenUsed="1"/>
+    <w:lsdException w:name="Table List 6" w:semiHidden="1" w:unhideWhenUsed="1"/>
+    <w:lsdException w:name="Table List 7" w:semiHidden="1" w:unhideWhenUsed="1"/>
+    <w:lsdException w:name="Table List 8" w:semiHidden="1" w:unhideWhenUsed="1"/>
+    <w:lsdException w:name="Table 3D effects 1" w:semiHidden="1" w:unhideWhenUsed="1"/>
+    <w:lsdException w:name="Table 3D effects 2" w:semiHidden="1" w:unhideWhenUsed="1"/>
+    <w:lsdException w:name="Table 3D effects 3" w:semiHidden="1" w:unhideWhenUsed="1"/>
+    <w:lsdException w:name="Table Contemporary" w:semiHidden="1" w:unhideWhenUsed="1"/>
+    <w:lsdException w:name="Table Elegant" w:semiHidden="1" w:unhideWhenUsed="1"/>
+    <w:lsdException w:name="Table Professional" w:semiHidden="1" w:unhideWhenUsed="1"/>
+    <w:lsdException w:name="Table Subtle 1" w:semiHidden="1" w:unhideWhenUsed="1"/>
+    <w:lsdException w:name="Table Subtle 2" w:semiHidden="1" w:unhideWhenUsed="1"/>
+    <w:lsdException w:name="Table Web 1" w:semiHidden="1" w:unhideWhenUsed="1"/>
+    <w:lsdException w:name="Table Web 2" w:semiHidden="1" w:unhideWhenUsed="1"/>
+    <w:lsdException w:name="Table Web 3" w:semiHidden="1" w:unhideWhenUsed="1"/>
+    <w:lsdException w:name="Balloon Text" w:semiHidden="1" w:unhideWhenUsed="1"/>
+    <w:lsdException w:name="Table Grid" w:uiPriority="39"/>
+    <w:lsdException w:name="Table Theme" w:semiHidden="1" w:unhideWhenUsed="1"/>
+    <w:lsdException w:name="Placeholder Text" w:semiHidden="1"/>
+    <w:lsdException w:name="No Spacing" w:uiPriority="1" w:qFormat="1"/>
+    <w:lsdException w:name="Light Shading" w:uiPriority="60"/>
+    <w:lsdException w:name="Light List" w:uiPriority="61"/>
+    <w:lsdException w:name="Light Grid" w:uiPriority="62"/>
+    <w:lsdException w:name="Medium Shading 1" w:uiPriority="63"/>
+    <w:lsdException w:name="Medium Shading 2" w:uiPriority="64"/>
+    <w:lsdException w:name="Medium List 1" w:uiPriority="65"/>
+    <w:lsdException w:name="Medium List 2" w:uiPriority="66"/>
+    <w:lsdException w:name="Medium Grid 1" w:uiPriority="67"/>
+    <w:lsdException w:name="Medium Grid 2" w:uiPriority="68"/>
+    <w:lsdException w:name="Medium Grid 3" w:uiPriority="69"/>
+    <w:lsdException w:name="Dark List" w:uiPriority="70"/>
+    <w:lsdException w:name="Colorful Shading" w:uiPriority="71"/>
+    <w:lsdException w:name="Colorful List" w:uiPriority="72"/>
+    <w:lsdException w:name="Colorful Grid" w:uiPriority="73"/>
+    <w:lsdException w:name="Light Shading Accent 1" w:uiPriority="60"/>
+    <w:lsdException w:name="Light List Accent 1" w:uiPriority="61"/>
+    <w:lsdException w:name="Light Grid Accent 1" w:uiPriority="62"/>
+    <w:lsdException w:name="Medium Shading 1 Accent 1" w:uiPriority="63"/>
+    <w:lsdException w:name="Medium Shading 2 Accent 1" w:uiPriority="64"/>
+    <w:lsdException w:name="Medium List 1 Accent 1" w:uiPriority="65"/>
+    <w:lsdException w:name="Revision" w:semiHidden="1"/>
+    <w:lsdException w:name="List Paragraph" w:uiPriority="34" w:qFormat="1"/>
+    <w:lsdException w:name="Quote" w:uiPriority="29" w:qFormat="1"/>
+    <w:lsdException w:name="Intense Quote" w:uiPriority="30" w:qFormat="1"/>
+    <w:lsdException w:name="Medium List 2 Accent 1" w:uiPriority="66"/>
+    <w:lsdException w:name="Medium Grid 1 Accent 1" w:uiPriority="67"/>
+    <w:lsdException w:name="Medium Grid 2 Accent 1" w:uiPriority="68"/>
+    <w:lsdException w:name="Medium Grid 3 Accent 1" w:uiPriority="69"/>
+    <w:lsdException w:name="Dark List Accent 1" w:uiPriority="70"/>
+    <w:lsdException w:name="Colorful Shading Accent 1" w:uiPriority="71"/>
+    <w:lsdException w:name="Colorful List Accent 1" w:uiPriority="72"/>
+    <w:lsdException w:name="Colorful Grid Accent 1" w:uiPriority="73"/>
+    <w:lsdException w:name="Light Shading Accent 2" w:uiPriority="60"/>
+    <w:lsdException w:name="Light List Accent 2" w:uiPriority="61"/>
+    <w:lsdException w:name="Light Grid Accent 2" w:uiPriority="62"/>
+    <w:lsdException w:name="Medium Shading 1 Accent 2" w:uiPriority="63"/>
+    <w:lsdException w:name="Medium Shading 2 Accent 2" w:uiPriority="64"/>
+    <w:lsdException w:name="Medium List 1 Accent 2" w:uiPriority="65"/>
+    <w:lsdException w:name="Medium List 2 Accent 2" w:uiPriority="66"/>
+    <w:lsdException w:name="Medium Grid 1 Accent 2" w:uiPriority="67"/>
+    <w:lsdException w:name="Medium Grid 2 Accent 2" w:uiPriority="68"/>
+    <w:lsdException w:name="Medium Grid 3 Accent 2" w:uiPriority="69"/>
+    <w:lsdException w:name="Dark List Accent 2" w:uiPriority="70"/>
+    <w:lsdException w:name="Colorful Shading Accent 2" w:uiPriority="71"/>
+    <w:lsdException w:name="Colorful List Accent 2" w:uiPriority="72"/>
+    <w:lsdException w:name="Colorful Grid Accent 2" w:uiPriority="73"/>
+    <w:lsdException w:name="Light Shading Accent 3" w:uiPriority="60"/>
+    <w:lsdException w:name="Light List Accent 3" w:uiPriority="61"/>
+    <w:lsdException w:name="Light Grid Accent 3" w:uiPriority="62"/>
+    <w:lsdException w:name="Medium Shading 1 Accent 3" w:uiPriority="63"/>
+    <w:lsdException w:name="Medium Shading 2 Accent 3" w:uiPriority="64"/>
+    <w:lsdException w:name="Medium List 1 Accent 3" w:uiPriority="65"/>
+    <w:lsdException w:name="Medium List 2 Accent 3" w:uiPriority="66"/>
+    <w:lsdException w:name="Medium Grid 1 Accent 3" w:uiPriority="67"/>
+    <w:lsdException w:name="Medium Grid 2 Accent 3" w:uiPriority="68"/>
+    <w:lsdException w:name="Medium Grid 3 Accent 3" w:uiPriority="69"/>
+    <w:lsdException w:name="Dark List Accent 3" w:uiPriority="70"/>
+    <w:lsdException w:name="Colorful Shading Accent 3" w:uiPriority="71"/>
+    <w:lsdException w:name="Colorful List Accent 3" w:uiPriority="72"/>
+    <w:lsdException w:name="Colorful Grid Accent 3" w:uiPriority="73"/>
+    <w:lsdException w:name="Light Shading Accent 4" w:uiPriority="60"/>
+    <w:lsdException w:name="Light List Accent 4" w:uiPriority="61"/>
+    <w:lsdException w:name="Light Grid Accent 4" w:uiPriority="62"/>
+    <w:lsdException w:name="Medium Shading 1 Accent 4" w:uiPriority="63"/>
+    <w:lsdException w:name="Medium Shading 2 Accent 4" w:uiPriority="64"/>
+    <w:lsdException w:name="Medium List 1 Accent 4" w:uiPriority="65"/>
+    <w:lsdException w:name="Medium List 2 Accent 4" w:uiPriority="66"/>
+    <w:lsdException w:name="Medium Grid 1 Accent 4" w:uiPriority="67"/>
+    <w:lsdException w:name="Medium Grid 2 Accent 4" w:uiPriority="68"/>
+    <w:lsdException w:name="Medium Grid 3 Accent 4" w:uiPriority="69"/>
+    <w:lsdException w:name="Dark List Accent 4" w:uiPriority="70"/>
+    <w:lsdException w:name="Colorful Shading Accent 4" w:uiPriority="71"/>
+    <w:lsdException w:name="Colorful List Accent 4" w:uiPriority="72"/>
+    <w:lsdException w:name="Colorful Grid Accent 4" w:uiPriority="73"/>
+    <w:lsdException w:name="Light Shading Accent 5" w:uiPriority="60"/>
+    <w:lsdException w:name="Light List Accent 5" w:uiPriority="61"/>
+    <w:lsdException w:name="Light Grid Accent 5" w:uiPriority="62"/>
+    <w:lsdException w:name="Medium Shading 1 Accent 5" w:uiPriority="63"/>
+    <w:lsdException w:name="Medium Shading 2 Accent 5" w:uiPriority="64"/>
+    <w:lsdException w:name="Medium List 1 Accent 5" w:uiPriority="65"/>
+    <w:lsdException w:name="Medium List 2 Accent 5" w:uiPriority="66"/>
+    <w:lsdException w:name="Medium Grid 1 Accent 5" w:uiPriority="67"/>
+    <w:lsdException w:name="Medium Grid 2 Accent 5" w:uiPriority="68"/>
+    <w:lsdException w:name="Medium Grid 3 Accent 5" w:uiPriority="69"/>
+    <w:lsdException w:name="Dark List Accent 5" w:uiPriority="70"/>
+    <w:lsdException w:name="Colorful Shading Accent 5" w:uiPriority="71"/>
+    <w:lsdException w:name="Colorful List Accent 5" w:uiPriority="72"/>
+    <w:lsdException w:name="Colorful Grid Accent 5" w:uiPriority="73"/>
+    <w:lsdException w:name="Light Shading Accent 6" w:uiPriority="60"/>
+    <w:lsdException w:name="Light List Accent 6" w:uiPriority="61"/>
+    <w:lsdException w:name="Light Grid Accent 6" w:uiPriority="62"/>
+    <w:lsdException w:name="Medium Shading 1 Accent 6" w:uiPriority="63"/>
+    <w:lsdException w:name="Medium Shading 2 Accent 6" w:uiPriority="64"/>
+    <w:lsdException w:name="Medium List 1 Accent 6" w:uiPriority="65"/>
+    <w:lsdException w:name="Medium List 2 Accent 6" w:uiPriority="66"/>
+    <w:lsdException w:name="Medium Grid 1 Accent 6" w:uiPriority="67"/>
+    <w:lsdException w:name="Medium Grid 2 Accent 6" w:uiPriority="68"/>
+    <w:lsdException w:name="Medium Grid 3 Accent 6" w:uiPriority="69"/>
+    <w:lsdException w:name="Dark List Accent 6" w:uiPriority="70"/>
+    <w:lsdException w:name="Colorful Shading Accent 6" w:uiPriority="71"/>
+    <w:lsdException w:name="Colorful List Accent 6" w:uiPriority="72"/>
+    <w:lsdException w:name="Colorful Grid Accent 6" w:uiPriority="73"/>
+    <w:lsdException w:name="Subtle Emphasis" w:uiPriority="19" w:qFormat="1"/>
+    <w:lsdException w:name="Intense Emphasis" w:uiPriority="21" w:qFormat="1"/>
+    <w:lsdException w:name="Subtle Reference" w:uiPriority="31" w:qFormat="1"/>
+    <w:lsdException w:name="Intense Reference" w:uiPriority="32" w:qFormat="1"/>
+    <w:lsdException w:name="Book Title" w:uiPriority="33" w:qFormat="1"/>
+    <w:lsdException w:name="Bibliography" w:semiHidden="1" w:uiPriority="37" w:unhideWhenUsed="1"/>
+    <w:lsdException w:name="TOC Heading" w:semiHidden="1" w:uiPriority="39" w:unhideWhenUsed="1" w:qFormat="1"/>
+    <w:lsdException w:name="Plain Table 1" w:uiPriority="41"/>
+    <w:lsdException w:name="Plain Table 2" w:uiPriority="42"/>
+    <w:lsdException w:name="Plain Table 3" w:uiPriority="43"/>
+    <w:lsdException w:name="Plain Table 4" w:uiPriority="44"/>
+    <w:lsdException w:name="Plain Table 5" w:uiPriority="45"/>
+    <w:lsdException w:name="Grid Table Light" w:uiPriority="40"/>
+    <w:lsdException w:name="Grid Table 1 Light" w:uiPriority="46"/>
+    <w:lsdException w:name="Grid Table 2" w:uiPriority="47"/>
+    <w:lsdException w:name="Grid Table 3" w:uiPriority="48"/>
+    <w:lsdException w:name="Grid Table 4" w:uiPriority="49"/>
+    <w:lsdException w:name="Grid Table 5 Dark" w:uiPriority="50"/>
+    <w:lsdException w:name="Grid Table 6 Colorful" w:uiPriority="51"/>
+    <w:lsdException w:name="Grid Table 7 Colorful" w:uiPriority="52"/>
+    <w:lsdException w:name="Grid Table 1 Light Accent 1" w:uiPriority="46"/>
+    <w:lsdException w:name="Grid Table 2 Accent 1" w:uiPriority="47"/>
+    <w:lsdException w:name="Grid Table 3 Accent 1" w:uiPriority="48"/>
+    <w:lsdException w:name="Grid Table 4 Accent 1" w:uiPriority="49"/>
+    <w:lsdException w:name="Grid Table 5 Dark Accent 1" w:uiPriority="50"/>
+    <w:lsdException w:name="Grid Table 6 Colorful Accent 1" w:uiPriority="51"/>
+    <w:lsdException w:name="Grid Table 7 Colorful Accent 1" w:uiPriority="52"/>
+    <w:lsdException w:name="Grid Table 1 Light Accent 2" w:uiPriority="46"/>
+    <w:lsdException w:name="Grid Table 2 Accent 2" w:uiPriority="47"/>
+    <w:lsdException w:name="Grid Table 3 Accent 2" w:uiPriority="48"/>
+    <w:lsdException w:name="Grid Table 4 Accent 2" w:uiPriority="49"/>
+    <w:lsdException w:name="Grid Table 5 Dark Accent 2" w:uiPriority="50"/>
+    <w:lsdException w:name="Grid Table 6 Colorful Accent 2" w:uiPriority="51"/>
+    <w:lsdException w:name="Grid Table 7 Colorful Accent 2" w:uiPriority="52"/>
+    <w:lsdException w:name="Grid Table 1 Light Accent 3" w:uiPriority="46"/>
+    <w:lsdException w:name="Grid Table 2 Accent 3" w:uiPriority="47"/>
+    <w:lsdException w:name="Grid Table 3 Accent 3" w:uiPriority="48"/>
+    <w:lsdException w:name="Grid Table 4 Accent 3" w:uiPriority="49"/>
+    <w:lsdException w:name="Grid Table 5 Dark Accent 3" w:uiPriority="50"/>
+    <w:lsdException w:name="Grid Table 6 Colorful Accent 3" w:uiPriority="51"/>
+    <w:lsdException w:name="Grid Table 7 Colorful Accent 3" w:uiPriority="52"/>
+    <w:lsdException w:name="Grid Table 1 Light Accent 4" w:uiPriority="46"/>
+    <w:lsdException w:name="Grid Table 2 Accent 4" w:uiPriority="47"/>
+    <w:lsdException w:name="Grid Table 3 Accent 4" w:uiPriority="48"/>
+    <w:lsdException w:name="Grid Table 4 Accent 4" w:uiPriority="49"/>
+    <w:lsdException w:name="Grid Table 5 Dark Accent 4" w:uiPriority="50"/>
+    <w:lsdException w:name="Grid Table 6 Colorful Accent 4" w:uiPriority="51"/>
+    <w:lsdException w:name="Grid Table 7 Colorful Accent 4" w:uiPriority="52"/>
+    <w:lsdException w:name="Grid Table 1 Light Accent 5" w:uiPriority="46"/>
+    <w:lsdException w:name="Grid Table 2 Accent 5" w:uiPriority="47"/>
+    <w:lsdException w:name="Grid Table 3 Accent 5" w:uiPriority="48"/>
+    <w:lsdException w:name="Grid Table 4 Accent 5" w:uiPriority="49"/>
+    <w:lsdException w:name="Grid Table 5 Dark Accent 5" w:uiPriority="50"/>
+    <w:lsdException w:name="Grid Table 6 Colorful Accent 5" w:uiPriority="51"/>
+    <w:lsdException w:name="Grid Table 7 Colorful Accent 5" w:uiPriority="52"/>
+    <w:lsdException w:name="Grid Table 1 Light Accent 6" w:uiPriority="46"/>
+    <w:lsdException w:name="Grid Table 2 Accent 6" w:uiPriority="47"/>
+    <w:lsdException w:name="Grid Table 3 Accent 6" w:uiPriority="48"/>
+    <w:lsdException w:name="Grid Table 4 Accent 6" w:uiPriority="49"/>
+    <w:lsdException w:name="Grid Table 5 Dark Accent 6" w:uiPriority="50"/>
+    <w:lsdException w:name="Grid Table 6 Colorful Accent 6" w:uiPriority="51"/>
+    <w:lsdException w:name="Grid Table 7 Colorful Accent 6" w:uiPriority="52"/>
+    <w:lsdException w:name="List Table 1 Light" w:uiPriority="46"/>
+    <w:lsdException w:name="List Table 2" w:uiPriority="47"/>
+    <w:lsdException w:name="List Table 3" w:uiPriority="48"/>
+    <w:lsdException w:name="List Table 4" w:uiPriority="49"/>
+    <w:lsdException w:name="List Table 5 Dark" w:uiPriority="50"/>
+    <w:lsdException w:name="List Table 6 Colorful" w:uiPriority="51"/>
+    <w:lsdException w:name="List Table 7 Colorful" w:uiPriority="52"/>
+    <w:lsdException w:name="List Table 1 Light Accent 1" w:uiPriority="46"/>
+    <w:lsdException w:name="List Table 2 Accent 1" w:uiPriority="47"/>
+    <w:lsdException w:name="List Table 3 Accent 1" w:uiPriority="48"/>
+    <w:lsdException w:name="List Table 4 Accent 1" w:uiPriority="49"/>
+    <w:lsdException w:name="List Table 5 Dark Accent 1" w:uiPriority="50"/>
+    <w:lsdException w:name="List Table 6 Colorful Accent 1" w:uiPriority="51"/>
+    <w:lsdException w:name="List Table 7 Colorful Accent 1" w:uiPriority="52"/>
+    <w:lsdException w:name="List Table 1 Light Accent 2" w:uiPriority="46"/>
+    <w:lsdException w:name="List Table 2 Accent 2" w:uiPriority="47"/>
+    <w:lsdException w:name="List Table 3 Accent 2" w:uiPriority="48"/>
+    <w:lsdException w:name="List Table 4 Accent 2" w:uiPriority="49"/>
+    <w:lsdException w:name="List Table 5 Dark Accent 2" w:uiPriority="50"/>
+    <w:lsdException w:name="List Table 6 Colorful Accent 2" w:uiPriority="51"/>
+    <w:lsdException w:name="List Table 7 Colorful Accent 2" w:uiPriority="52"/>
+    <w:lsdException w:name="List Table 1 Light Accent 3" w:uiPriority="46"/>
+    <w:lsdException w:name="List Table 2 Accent 3" w:uiPriority="47"/>
+    <w:lsdException w:name="List Table 3 Accent 3" w:uiPriority="48"/>
+    <w:lsdException w:name="List Table 4 Accent 3" w:uiPriority="49"/>
+    <w:lsdException w:name="List Table 5 Dark Accent 3" w:uiPriority="50"/>
+    <w:lsdException w:name="List Table 6 Colorful Accent 3" w:uiPriority="51"/>
+    <w:lsdException w:name="List Table 7 Colorful Accent 3" w:uiPriority="52"/>
+    <w:lsdException w:name="List Table 1 Light Accent 4" w:uiPriority="46"/>
+    <w:lsdException w:name="List Table 2 Accent 4" w:uiPriority="47"/>
+    <w:lsdException w:name="List Table 3 Accent 4" w:uiPriority="48"/>
+    <w:lsdException w:name="List Table 4 Accent 4" w:uiPriority="49"/>
+    <w:lsdException w:name="List Table 5 Dark Accent 4" w:uiPriority="50"/>
+    <w:lsdException w:name="List Table 6 Colorful Accent 4" w:uiPriority="51"/>
+    <w:lsdException w:name="List Table 7 Colorful Accent 4" w:uiPriority="52"/>
+    <w:lsdException w:name="List Table 1 Light Accent 5" w:uiPriority="46"/>
+    <w:lsdException w:name="List Table 2 Accent 5" w:uiPriority="47"/>
+    <w:lsdException w:name="List Table 3 Accent 5" w:uiPriority="48"/>
+    <w:lsdException w:name="List Table 4 Accent 5" w:uiPriority="49"/>
+    <w:lsdException w:name="List Table 5 Dark Accent 5" w:uiPriority="50"/>
+    <w:lsdException w:name="List Table 6 Colorful Accent 5" w:uiPriority="51"/>
+    <w:lsdException w:name="List Table 7 Colorful Accent 5" w:uiPriority="52"/>
+    <w:lsdException w:name="List Table 1 Light Accent 6" w:uiPriority="46"/>
+    <w:lsdException w:name="List Table 2 Accent 6" w:uiPriority="47"/>
+    <w:lsdException w:name="List Table 3 Accent 6" w:uiPriority="48"/>
+    <w:lsdException w:name="List Table 4 Accent 6" w:uiPriority="49"/>
+    <w:lsdException w:name="List Table 5 Dark Accent 6" w:uiPriority="50"/>
+    <w:lsdException w:name="List Table 6 Colorful Accent 6" w:uiPriority="51"/>
+    <w:lsdException w:name="List Table 7 Colorful Accent 6" w:uiPriority="52"/>
+    <w:lsdException w:name="Mention" w:semiHidden="1" w:unhideWhenUsed="1"/>
+    <w:lsdException w:name="Smart Hyperlink" w:semiHidden="1" w:unhideWhenUsed="1"/>
+    <w:lsdException w:name="Hashtag" w:semiHidden="1" w:unhideWhenUsed="1"/>
+    <w:lsdException w:name="Unresolved Mention" w:semiHidden="1" w:unhideWhenUsed="1"/>
+    <w:lsdException w:name="Smart Link" w:semiHidden="1" w:unhideWhenUsed="1"/>
+  </w:latentStyles>
+  <w:style w:type="paragraph" w:default="1" w:styleId="Normal">
+    <w:name w:val="Normal"/>
+    <w:qFormat/>
   </w:style>
   <w:style w:type="paragraph" w:styleId="Heading1">
     <w:name w:val="heading 1"/>
     <w:basedOn w:val="Normal"/>
     <w:next w:val="Normal"/>
+    <w:uiPriority w:val="9"/>
+    <w:qFormat/>
     <w:pPr>
-      <w:keepNext w:val="1"/>
-      <w:keepLines w:val="1"/>
-      <w:pageBreakBefore w:val="0"/>
-      <w:spacing w:after="120" w:before="400" w:lineRule="auto"/>
+      <w:keepNext/>
+      <w:keepLines/>
+      <w:spacing w:before="400" w:after="120"/>
+      <w:outlineLvl w:val="0"/>
     </w:pPr>
     <w:rPr>
       <w:sz w:val="40"/>
@@ -1809,14 +2388,17 @@
     <w:name w:val="heading 2"/>
     <w:basedOn w:val="Normal"/>
     <w:next w:val="Normal"/>
+    <w:uiPriority w:val="9"/>
+    <w:semiHidden/>
+    <w:unhideWhenUsed/>
+    <w:qFormat/>
     <w:pPr>
-      <w:keepNext w:val="1"/>
-      <w:keepLines w:val="1"/>
-      <w:pageBreakBefore w:val="0"/>
-      <w:spacing w:after="120" w:before="360" w:lineRule="auto"/>
+      <w:keepNext/>
+      <w:keepLines/>
+      <w:spacing w:before="360" w:after="120"/>
+      <w:outlineLvl w:val="1"/>
     </w:pPr>
     <w:rPr>
-      <w:b w:val="0"/>
       <w:sz w:val="32"/>
       <w:szCs w:val="32"/>
     </w:rPr>
@@ -1825,14 +2407,17 @@
     <w:name w:val="heading 3"/>
     <w:basedOn w:val="Normal"/>
     <w:next w:val="Normal"/>
+    <w:uiPriority w:val="9"/>
+    <w:semiHidden/>
+    <w:unhideWhenUsed/>
+    <w:qFormat/>
     <w:pPr>
-      <w:keepNext w:val="1"/>
-      <w:keepLines w:val="1"/>
-      <w:pageBreakBefore w:val="0"/>
-      <w:spacing w:after="80" w:before="320" w:lineRule="auto"/>
+      <w:keepNext/>
+      <w:keepLines/>
+      <w:spacing w:before="320" w:after="80"/>
+      <w:outlineLvl w:val="2"/>
     </w:pPr>
     <w:rPr>
-      <w:b w:val="0"/>
       <w:color w:val="434343"/>
       <w:sz w:val="28"/>
       <w:szCs w:val="28"/>
@@ -1842,11 +2427,15 @@
     <w:name w:val="heading 4"/>
     <w:basedOn w:val="Normal"/>
     <w:next w:val="Normal"/>
+    <w:uiPriority w:val="9"/>
+    <w:semiHidden/>
+    <w:unhideWhenUsed/>
+    <w:qFormat/>
     <w:pPr>
-      <w:keepNext w:val="1"/>
-      <w:keepLines w:val="1"/>
-      <w:pageBreakBefore w:val="0"/>
-      <w:spacing w:after="80" w:before="280" w:lineRule="auto"/>
+      <w:keepNext/>
+      <w:keepLines/>
+      <w:spacing w:before="280" w:after="80"/>
+      <w:outlineLvl w:val="3"/>
     </w:pPr>
     <w:rPr>
       <w:color w:val="666666"/>
@@ -1858,44 +2447,76 @@
     <w:name w:val="heading 5"/>
     <w:basedOn w:val="Normal"/>
     <w:next w:val="Normal"/>
+    <w:uiPriority w:val="9"/>
+    <w:semiHidden/>
+    <w:unhideWhenUsed/>
+    <w:qFormat/>
     <w:pPr>
-      <w:keepNext w:val="1"/>
-      <w:keepLines w:val="1"/>
-      <w:pageBreakBefore w:val="0"/>
-      <w:spacing w:after="80" w:before="240" w:lineRule="auto"/>
+      <w:keepNext/>
+      <w:keepLines/>
+      <w:spacing w:before="240" w:after="80"/>
+      <w:outlineLvl w:val="4"/>
     </w:pPr>
     <w:rPr>
       <w:color w:val="666666"/>
-      <w:sz w:val="22"/>
-      <w:szCs w:val="22"/>
     </w:rPr>
   </w:style>
   <w:style w:type="paragraph" w:styleId="Heading6">
     <w:name w:val="heading 6"/>
     <w:basedOn w:val="Normal"/>
     <w:next w:val="Normal"/>
+    <w:uiPriority w:val="9"/>
+    <w:semiHidden/>
+    <w:unhideWhenUsed/>
+    <w:qFormat/>
     <w:pPr>
-      <w:keepNext w:val="1"/>
-      <w:keepLines w:val="1"/>
-      <w:pageBreakBefore w:val="0"/>
-      <w:spacing w:after="80" w:before="240" w:lineRule="auto"/>
+      <w:keepNext/>
+      <w:keepLines/>
+      <w:spacing w:before="240" w:after="80"/>
+      <w:outlineLvl w:val="5"/>
     </w:pPr>
     <w:rPr>
-      <w:i w:val="1"/>
+      <w:i/>
       <w:color w:val="666666"/>
-      <w:sz w:val="22"/>
-      <w:szCs w:val="22"/>
     </w:rPr>
+  </w:style>
+  <w:style w:type="character" w:default="1" w:styleId="DefaultParagraphFont">
+    <w:name w:val="Default Paragraph Font"/>
+    <w:uiPriority w:val="1"/>
+    <w:semiHidden/>
+    <w:unhideWhenUsed/>
+  </w:style>
+  <w:style w:type="table" w:default="1" w:styleId="TableNormal">
+    <w:name w:val="Normal Table"/>
+    <w:uiPriority w:val="99"/>
+    <w:semiHidden/>
+    <w:unhideWhenUsed/>
+    <w:tblPr>
+      <w:tblInd w:w="0" w:type="dxa"/>
+      <w:tblCellMar>
+        <w:top w:w="0" w:type="dxa"/>
+        <w:left w:w="108" w:type="dxa"/>
+        <w:bottom w:w="0" w:type="dxa"/>
+        <w:right w:w="108" w:type="dxa"/>
+      </w:tblCellMar>
+    </w:tblPr>
+  </w:style>
+  <w:style w:type="numbering" w:default="1" w:styleId="NoList">
+    <w:name w:val="No List"/>
+    <w:uiPriority w:val="99"/>
+    <w:semiHidden/>
+    <w:unhideWhenUsed/>
   </w:style>
   <w:style w:type="paragraph" w:styleId="Title">
     <w:name w:val="Title"/>
     <w:basedOn w:val="Normal"/>
     <w:next w:val="Normal"/>
+    <w:uiPriority w:val="10"/>
+    <w:qFormat/>
     <w:pPr>
-      <w:keepNext w:val="1"/>
-      <w:keepLines w:val="1"/>
-      <w:pageBreakBefore w:val="0"/>
-      <w:spacing w:after="60" w:before="0" w:lineRule="auto"/>
+      <w:keepNext/>
+      <w:keepLines/>
+      <w:spacing w:after="60"/>
     </w:pPr>
     <w:rPr>
       <w:sz w:val="52"/>
@@ -1906,18 +2527,51 @@
     <w:name w:val="Subtitle"/>
     <w:basedOn w:val="Normal"/>
     <w:next w:val="Normal"/>
+    <w:uiPriority w:val="11"/>
+    <w:qFormat/>
     <w:pPr>
-      <w:keepNext w:val="1"/>
-      <w:keepLines w:val="1"/>
-      <w:pageBreakBefore w:val="0"/>
-      <w:spacing w:after="320" w:before="0" w:lineRule="auto"/>
+      <w:keepNext/>
+      <w:keepLines/>
+      <w:spacing w:after="320"/>
     </w:pPr>
     <w:rPr>
-      <w:rFonts w:ascii="Arial" w:cs="Arial" w:eastAsia="Arial" w:hAnsi="Arial"/>
-      <w:i w:val="0"/>
       <w:color w:val="666666"/>
       <w:sz w:val="30"/>
       <w:szCs w:val="30"/>
+    </w:rPr>
+  </w:style>
+  <w:style w:type="paragraph" w:styleId="ListParagraph">
+    <w:name w:val="List Paragraph"/>
+    <w:basedOn w:val="Normal"/>
+    <w:uiPriority w:val="34"/>
+    <w:qFormat/>
+    <w:rsid w:val="00233A51"/>
+    <w:pPr>
+      <w:ind w:left="720"/>
+      <w:contextualSpacing/>
+    </w:pPr>
+  </w:style>
+  <w:style w:type="character" w:styleId="Hyperlink">
+    <w:name w:val="Hyperlink"/>
+    <w:basedOn w:val="DefaultParagraphFont"/>
+    <w:uiPriority w:val="99"/>
+    <w:unhideWhenUsed/>
+    <w:rsid w:val="00967A18"/>
+    <w:rPr>
+      <w:color w:val="0000FF" w:themeColor="hyperlink"/>
+      <w:u w:val="single"/>
+    </w:rPr>
+  </w:style>
+  <w:style w:type="character" w:styleId="UnresolvedMention">
+    <w:name w:val="Unresolved Mention"/>
+    <w:basedOn w:val="DefaultParagraphFont"/>
+    <w:uiPriority w:val="99"/>
+    <w:semiHidden/>
+    <w:unhideWhenUsed/>
+    <w:rsid w:val="00967A18"/>
+    <w:rPr>
+      <w:color w:val="605E5C"/>
+      <w:shd w:val="clear" w:color="auto" w:fill="E1DFDD"/>
     </w:rPr>
   </w:style>
 </w:styles>

</xml_diff>